<commit_message>
betulin Pemilihan langsung PQ
</commit_message>
<xml_diff>
--- a/templates/14a Pengumuman Pemenang.docx
+++ b/templates/14a Pengumuman Pemenang.docx
@@ -1,6 +1,6 @@
 
 <file path=word/document.xml><?xml version="1.0" encoding="utf-8"?>
-<w:document xmlns:ve="http://schemas.openxmlformats.org/markup-compatibility/2006" xmlns:o="urn:schemas-microsoft-com:office:office" xmlns:r="http://schemas.openxmlformats.org/officeDocument/2006/relationships" xmlns:m="http://schemas.openxmlformats.org/officeDocument/2006/math" xmlns:v="urn:schemas-microsoft-com:vml" xmlns:wp="http://schemas.openxmlformats.org/drawingml/2006/wordprocessingDrawing" xmlns:w10="urn:schemas-microsoft-com:office:word" xmlns:w="http://schemas.openxmlformats.org/wordprocessingml/2006/main" xmlns:wne="http://schemas.microsoft.com/office/word/2006/wordml">
+<w:document xmlns:wpc="http://schemas.microsoft.com/office/word/2010/wordprocessingCanvas" xmlns:mc="http://schemas.openxmlformats.org/markup-compatibility/2006" xmlns:o="urn:schemas-microsoft-com:office:office" xmlns:r="http://schemas.openxmlformats.org/officeDocument/2006/relationships" xmlns:m="http://schemas.openxmlformats.org/officeDocument/2006/math" xmlns:v="urn:schemas-microsoft-com:vml" xmlns:wp14="http://schemas.microsoft.com/office/word/2010/wordprocessingDrawing" xmlns:wp="http://schemas.openxmlformats.org/drawingml/2006/wordprocessingDrawing" xmlns:w10="urn:schemas-microsoft-com:office:word" xmlns:w="http://schemas.openxmlformats.org/wordprocessingml/2006/main" xmlns:w14="http://schemas.microsoft.com/office/word/2010/wordml" xmlns:wpg="http://schemas.microsoft.com/office/word/2010/wordprocessingGroup" xmlns:wpi="http://schemas.microsoft.com/office/word/2010/wordprocessingInk" xmlns:wne="http://schemas.microsoft.com/office/word/2006/wordml" xmlns:wps="http://schemas.microsoft.com/office/word/2010/wordprocessingShape" mc:Ignorable="w14 wp14">
   <w:body>
     <w:p>
       <w:pPr>
@@ -11,13 +11,41 @@
           <w:sz w:val="22"/>
         </w:rPr>
       </w:pPr>
-      <w:r>
-        <w:rPr>
-          <w:rFonts w:ascii="Tahoma" w:hAnsi="Tahoma"/>
-          <w:color w:val="000000"/>
-          <w:sz w:val="22"/>
-        </w:rPr>
-        <w:t>Kepada  Yth  :</w:t>
+      <w:proofErr w:type="spellStart"/>
+      <w:r>
+        <w:rPr>
+          <w:rFonts w:ascii="Tahoma" w:hAnsi="Tahoma"/>
+          <w:color w:val="000000"/>
+          <w:sz w:val="22"/>
+        </w:rPr>
+        <w:t>Kepada</w:t>
+      </w:r>
+      <w:proofErr w:type="spellEnd"/>
+      <w:r>
+        <w:rPr>
+          <w:rFonts w:ascii="Tahoma" w:hAnsi="Tahoma"/>
+          <w:color w:val="000000"/>
+          <w:sz w:val="22"/>
+        </w:rPr>
+        <w:t xml:space="preserve">  </w:t>
+      </w:r>
+      <w:proofErr w:type="spellStart"/>
+      <w:r>
+        <w:rPr>
+          <w:rFonts w:ascii="Tahoma" w:hAnsi="Tahoma"/>
+          <w:color w:val="000000"/>
+          <w:sz w:val="22"/>
+        </w:rPr>
+        <w:t>Yth</w:t>
+      </w:r>
+      <w:proofErr w:type="spellEnd"/>
+      <w:r>
+        <w:rPr>
+          <w:rFonts w:ascii="Tahoma" w:hAnsi="Tahoma"/>
+          <w:color w:val="000000"/>
+          <w:sz w:val="22"/>
+        </w:rPr>
+        <w:t xml:space="preserve">  :</w:t>
       </w:r>
     </w:p>
     <w:p>
@@ -51,7 +79,27 @@
           <w:sz w:val="22"/>
           <w:highlight w:val="cyan"/>
         </w:rPr>
-        <w:t>#listpeserta#</w:t>
+        <w:t>#</w:t>
+      </w:r>
+      <w:proofErr w:type="spellStart"/>
+      <w:r>
+        <w:rPr>
+          <w:rFonts w:ascii="Tahoma" w:hAnsi="Tahoma"/>
+          <w:color w:val="000000"/>
+          <w:sz w:val="22"/>
+          <w:highlight w:val="cyan"/>
+        </w:rPr>
+        <w:t>listpeserta</w:t>
+      </w:r>
+      <w:proofErr w:type="spellEnd"/>
+      <w:r>
+        <w:rPr>
+          <w:rFonts w:ascii="Tahoma" w:hAnsi="Tahoma"/>
+          <w:color w:val="000000"/>
+          <w:sz w:val="22"/>
+          <w:highlight w:val="cyan"/>
+        </w:rPr>
+        <w:t>#</w:t>
       </w:r>
     </w:p>
     <w:p>
@@ -102,13 +150,23 @@
           <w:sz w:val="22"/>
         </w:rPr>
       </w:pPr>
-      <w:r>
-        <w:rPr>
-          <w:rFonts w:ascii="Tahoma" w:hAnsi="Tahoma"/>
-          <w:color w:val="000000"/>
-          <w:sz w:val="22"/>
-        </w:rPr>
-        <w:t>Nomor    :</w:t>
+      <w:proofErr w:type="spellStart"/>
+      <w:r>
+        <w:rPr>
+          <w:rFonts w:ascii="Tahoma" w:hAnsi="Tahoma"/>
+          <w:color w:val="000000"/>
+          <w:sz w:val="22"/>
+        </w:rPr>
+        <w:t>Nomor</w:t>
+      </w:r>
+      <w:proofErr w:type="spellEnd"/>
+      <w:r>
+        <w:rPr>
+          <w:rFonts w:ascii="Tahoma" w:hAnsi="Tahoma"/>
+          <w:color w:val="000000"/>
+          <w:sz w:val="22"/>
+        </w:rPr>
+        <w:t xml:space="preserve">    :</w:t>
       </w:r>
       <w:r>
         <w:rPr>
@@ -125,7 +183,27 @@
           <w:sz w:val="22"/>
           <w:highlight w:val="yellow"/>
         </w:rPr>
-        <w:t>#nomor#</w:t>
+        <w:t>#</w:t>
+      </w:r>
+      <w:proofErr w:type="spellStart"/>
+      <w:r>
+        <w:rPr>
+          <w:rFonts w:ascii="Tahoma" w:hAnsi="Tahoma"/>
+          <w:color w:val="000000"/>
+          <w:sz w:val="22"/>
+          <w:highlight w:val="yellow"/>
+        </w:rPr>
+        <w:t>nomor</w:t>
+      </w:r>
+      <w:proofErr w:type="spellEnd"/>
+      <w:r>
+        <w:rPr>
+          <w:rFonts w:ascii="Tahoma" w:hAnsi="Tahoma"/>
+          <w:color w:val="000000"/>
+          <w:sz w:val="22"/>
+          <w:highlight w:val="yellow"/>
+        </w:rPr>
+        <w:t>#</w:t>
       </w:r>
     </w:p>
     <w:p>
@@ -137,13 +215,23 @@
           <w:sz w:val="22"/>
         </w:rPr>
       </w:pPr>
-      <w:r>
-        <w:rPr>
-          <w:rFonts w:ascii="Tahoma" w:hAnsi="Tahoma"/>
-          <w:color w:val="000000"/>
-          <w:sz w:val="22"/>
-        </w:rPr>
-        <w:t>Tanggal  :</w:t>
+      <w:proofErr w:type="spellStart"/>
+      <w:r>
+        <w:rPr>
+          <w:rFonts w:ascii="Tahoma" w:hAnsi="Tahoma"/>
+          <w:color w:val="000000"/>
+          <w:sz w:val="22"/>
+        </w:rPr>
+        <w:t>Tanggal</w:t>
+      </w:r>
+      <w:proofErr w:type="spellEnd"/>
+      <w:r>
+        <w:rPr>
+          <w:rFonts w:ascii="Tahoma" w:hAnsi="Tahoma"/>
+          <w:color w:val="000000"/>
+          <w:sz w:val="22"/>
+        </w:rPr>
+        <w:t xml:space="preserve">  :</w:t>
       </w:r>
       <w:r>
         <w:rPr>
@@ -160,7 +248,27 @@
           <w:sz w:val="22"/>
           <w:highlight w:val="yellow"/>
         </w:rPr>
-        <w:t>#tanggal#</w:t>
+        <w:t>#</w:t>
+      </w:r>
+      <w:proofErr w:type="spellStart"/>
+      <w:r>
+        <w:rPr>
+          <w:rFonts w:ascii="Tahoma" w:hAnsi="Tahoma"/>
+          <w:color w:val="000000"/>
+          <w:sz w:val="22"/>
+          <w:highlight w:val="yellow"/>
+        </w:rPr>
+        <w:t>tanggal</w:t>
+      </w:r>
+      <w:proofErr w:type="spellEnd"/>
+      <w:r>
+        <w:rPr>
+          <w:rFonts w:ascii="Tahoma" w:hAnsi="Tahoma"/>
+          <w:color w:val="000000"/>
+          <w:sz w:val="22"/>
+          <w:highlight w:val="yellow"/>
+        </w:rPr>
+        <w:t>#</w:t>
       </w:r>
     </w:p>
     <w:p>
@@ -181,13 +289,41 @@
           <w:sz w:val="22"/>
         </w:rPr>
       </w:pPr>
-      <w:r>
-        <w:rPr>
-          <w:rFonts w:ascii="Tahoma" w:hAnsi="Tahoma"/>
-          <w:color w:val="000000"/>
-          <w:sz w:val="22"/>
-        </w:rPr>
-        <w:t xml:space="preserve">Dengan hormat, </w:t>
+      <w:proofErr w:type="spellStart"/>
+      <w:r>
+        <w:rPr>
+          <w:rFonts w:ascii="Tahoma" w:hAnsi="Tahoma"/>
+          <w:color w:val="000000"/>
+          <w:sz w:val="22"/>
+        </w:rPr>
+        <w:t>Dengan</w:t>
+      </w:r>
+      <w:proofErr w:type="spellEnd"/>
+      <w:r>
+        <w:rPr>
+          <w:rFonts w:ascii="Tahoma" w:hAnsi="Tahoma"/>
+          <w:color w:val="000000"/>
+          <w:sz w:val="22"/>
+        </w:rPr>
+        <w:t xml:space="preserve"> </w:t>
+      </w:r>
+      <w:proofErr w:type="spellStart"/>
+      <w:r>
+        <w:rPr>
+          <w:rFonts w:ascii="Tahoma" w:hAnsi="Tahoma"/>
+          <w:color w:val="000000"/>
+          <w:sz w:val="22"/>
+        </w:rPr>
+        <w:t>hormat</w:t>
+      </w:r>
+      <w:proofErr w:type="spellEnd"/>
+      <w:r>
+        <w:rPr>
+          <w:rFonts w:ascii="Tahoma" w:hAnsi="Tahoma"/>
+          <w:color w:val="000000"/>
+          <w:sz w:val="22"/>
+        </w:rPr>
+        <w:t xml:space="preserve">, </w:t>
       </w:r>
     </w:p>
     <w:p>
@@ -210,13 +346,41 @@
           <w:lang w:val="id-ID"/>
         </w:rPr>
       </w:pPr>
-      <w:r>
-        <w:rPr>
-          <w:rFonts w:ascii="Tahoma" w:hAnsi="Tahoma"/>
-          <w:color w:val="000000"/>
-          <w:sz w:val="22"/>
-        </w:rPr>
-        <w:t>Sehubungan dengan   :</w:t>
+      <w:proofErr w:type="spellStart"/>
+      <w:r>
+        <w:rPr>
+          <w:rFonts w:ascii="Tahoma" w:hAnsi="Tahoma"/>
+          <w:color w:val="000000"/>
+          <w:sz w:val="22"/>
+        </w:rPr>
+        <w:t>Sehubungan</w:t>
+      </w:r>
+      <w:proofErr w:type="spellEnd"/>
+      <w:r>
+        <w:rPr>
+          <w:rFonts w:ascii="Tahoma" w:hAnsi="Tahoma"/>
+          <w:color w:val="000000"/>
+          <w:sz w:val="22"/>
+        </w:rPr>
+        <w:t xml:space="preserve"> </w:t>
+      </w:r>
+      <w:proofErr w:type="spellStart"/>
+      <w:r>
+        <w:rPr>
+          <w:rFonts w:ascii="Tahoma" w:hAnsi="Tahoma"/>
+          <w:color w:val="000000"/>
+          <w:sz w:val="22"/>
+        </w:rPr>
+        <w:t>dengan</w:t>
+      </w:r>
+      <w:proofErr w:type="spellEnd"/>
+      <w:r>
+        <w:rPr>
+          <w:rFonts w:ascii="Tahoma" w:hAnsi="Tahoma"/>
+          <w:color w:val="000000"/>
+          <w:sz w:val="22"/>
+        </w:rPr>
+        <w:t xml:space="preserve">   :</w:t>
       </w:r>
     </w:p>
     <w:p>
@@ -312,16 +476,402 @@
           <w:sz w:val="22"/>
         </w:rPr>
       </w:pPr>
-      <w:r>
-        <w:rPr>
-          <w:rFonts w:ascii="Tahoma" w:hAnsi="Tahoma"/>
-          <w:color w:val="000000"/>
-          <w:sz w:val="22"/>
-        </w:rPr>
-        <w:t>dengan ini kami beritahukan bahwa berdasarkan hasil penilaian atas surat - surat penawaran yang sah maka perusahaan yang dinyatakan sebagai pemenang adalah seperti tersebut dibawah ini  :</w:t>
-      </w:r>
-      <w:bookmarkStart w:id="0" w:name="_GoBack"/>
-      <w:bookmarkEnd w:id="0"/>
+      <w:proofErr w:type="spellStart"/>
+      <w:r>
+        <w:rPr>
+          <w:rFonts w:ascii="Tahoma" w:hAnsi="Tahoma"/>
+          <w:color w:val="000000"/>
+          <w:sz w:val="22"/>
+        </w:rPr>
+        <w:t>dengan</w:t>
+      </w:r>
+      <w:proofErr w:type="spellEnd"/>
+      <w:r>
+        <w:rPr>
+          <w:rFonts w:ascii="Tahoma" w:hAnsi="Tahoma"/>
+          <w:color w:val="000000"/>
+          <w:sz w:val="22"/>
+        </w:rPr>
+        <w:t xml:space="preserve"> </w:t>
+      </w:r>
+      <w:proofErr w:type="spellStart"/>
+      <w:r>
+        <w:rPr>
+          <w:rFonts w:ascii="Tahoma" w:hAnsi="Tahoma"/>
+          <w:color w:val="000000"/>
+          <w:sz w:val="22"/>
+        </w:rPr>
+        <w:t>ini</w:t>
+      </w:r>
+      <w:proofErr w:type="spellEnd"/>
+      <w:r>
+        <w:rPr>
+          <w:rFonts w:ascii="Tahoma" w:hAnsi="Tahoma"/>
+          <w:color w:val="000000"/>
+          <w:sz w:val="22"/>
+        </w:rPr>
+        <w:t xml:space="preserve"> kami </w:t>
+      </w:r>
+      <w:proofErr w:type="spellStart"/>
+      <w:r>
+        <w:rPr>
+          <w:rFonts w:ascii="Tahoma" w:hAnsi="Tahoma"/>
+          <w:color w:val="000000"/>
+          <w:sz w:val="22"/>
+        </w:rPr>
+        <w:t>beritahukan</w:t>
+      </w:r>
+      <w:proofErr w:type="spellEnd"/>
+      <w:r>
+        <w:rPr>
+          <w:rFonts w:ascii="Tahoma" w:hAnsi="Tahoma"/>
+          <w:color w:val="000000"/>
+          <w:sz w:val="22"/>
+        </w:rPr>
+        <w:t xml:space="preserve"> </w:t>
+      </w:r>
+      <w:proofErr w:type="spellStart"/>
+      <w:r>
+        <w:rPr>
+          <w:rFonts w:ascii="Tahoma" w:hAnsi="Tahoma"/>
+          <w:color w:val="000000"/>
+          <w:sz w:val="22"/>
+        </w:rPr>
+        <w:t>bahwa</w:t>
+      </w:r>
+      <w:proofErr w:type="spellEnd"/>
+      <w:r>
+        <w:rPr>
+          <w:rFonts w:ascii="Tahoma" w:hAnsi="Tahoma"/>
+          <w:color w:val="000000"/>
+          <w:sz w:val="22"/>
+        </w:rPr>
+        <w:t xml:space="preserve"> </w:t>
+      </w:r>
+      <w:proofErr w:type="spellStart"/>
+      <w:r>
+        <w:rPr>
+          <w:rFonts w:ascii="Tahoma" w:hAnsi="Tahoma"/>
+          <w:color w:val="000000"/>
+          <w:sz w:val="22"/>
+        </w:rPr>
+        <w:t>berdasarkan</w:t>
+      </w:r>
+      <w:proofErr w:type="spellEnd"/>
+      <w:r>
+        <w:rPr>
+          <w:rFonts w:ascii="Tahoma" w:hAnsi="Tahoma"/>
+          <w:color w:val="000000"/>
+          <w:sz w:val="22"/>
+        </w:rPr>
+        <w:t xml:space="preserve"> </w:t>
+      </w:r>
+      <w:proofErr w:type="spellStart"/>
+      <w:r>
+        <w:rPr>
+          <w:rFonts w:ascii="Tahoma" w:hAnsi="Tahoma"/>
+          <w:color w:val="000000"/>
+          <w:sz w:val="22"/>
+        </w:rPr>
+        <w:t>hasil</w:t>
+      </w:r>
+      <w:proofErr w:type="spellEnd"/>
+      <w:r>
+        <w:rPr>
+          <w:rFonts w:ascii="Tahoma" w:hAnsi="Tahoma"/>
+          <w:color w:val="000000"/>
+          <w:sz w:val="22"/>
+        </w:rPr>
+        <w:t xml:space="preserve"> </w:t>
+      </w:r>
+      <w:proofErr w:type="spellStart"/>
+      <w:r>
+        <w:rPr>
+          <w:rFonts w:ascii="Tahoma" w:hAnsi="Tahoma"/>
+          <w:color w:val="000000"/>
+          <w:sz w:val="22"/>
+        </w:rPr>
+        <w:t>penilaian</w:t>
+      </w:r>
+      <w:proofErr w:type="spellEnd"/>
+      <w:r>
+        <w:rPr>
+          <w:rFonts w:ascii="Tahoma" w:hAnsi="Tahoma"/>
+          <w:color w:val="000000"/>
+          <w:sz w:val="22"/>
+        </w:rPr>
+        <w:t xml:space="preserve"> </w:t>
+      </w:r>
+      <w:proofErr w:type="spellStart"/>
+      <w:r>
+        <w:rPr>
+          <w:rFonts w:ascii="Tahoma" w:hAnsi="Tahoma"/>
+          <w:color w:val="000000"/>
+          <w:sz w:val="22"/>
+        </w:rPr>
+        <w:t>atas</w:t>
+      </w:r>
+      <w:proofErr w:type="spellEnd"/>
+      <w:r>
+        <w:rPr>
+          <w:rFonts w:ascii="Tahoma" w:hAnsi="Tahoma"/>
+          <w:color w:val="000000"/>
+          <w:sz w:val="22"/>
+        </w:rPr>
+        <w:t xml:space="preserve"> </w:t>
+      </w:r>
+      <w:proofErr w:type="spellStart"/>
+      <w:r>
+        <w:rPr>
+          <w:rFonts w:ascii="Tahoma" w:hAnsi="Tahoma"/>
+          <w:color w:val="000000"/>
+          <w:sz w:val="22"/>
+        </w:rPr>
+        <w:t>surat</w:t>
+      </w:r>
+      <w:proofErr w:type="spellEnd"/>
+      <w:r>
+        <w:rPr>
+          <w:rFonts w:ascii="Tahoma" w:hAnsi="Tahoma"/>
+          <w:color w:val="000000"/>
+          <w:sz w:val="22"/>
+        </w:rPr>
+        <w:t xml:space="preserve"> - </w:t>
+      </w:r>
+      <w:proofErr w:type="spellStart"/>
+      <w:r>
+        <w:rPr>
+          <w:rFonts w:ascii="Tahoma" w:hAnsi="Tahoma"/>
+          <w:color w:val="000000"/>
+          <w:sz w:val="22"/>
+        </w:rPr>
+        <w:t>surat</w:t>
+      </w:r>
+      <w:proofErr w:type="spellEnd"/>
+      <w:r>
+        <w:rPr>
+          <w:rFonts w:ascii="Tahoma" w:hAnsi="Tahoma"/>
+          <w:color w:val="000000"/>
+          <w:sz w:val="22"/>
+        </w:rPr>
+        <w:t xml:space="preserve"> </w:t>
+      </w:r>
+      <w:proofErr w:type="spellStart"/>
+      <w:r>
+        <w:rPr>
+          <w:rFonts w:ascii="Tahoma" w:hAnsi="Tahoma"/>
+          <w:color w:val="000000"/>
+          <w:sz w:val="22"/>
+        </w:rPr>
+        <w:t>penawaran</w:t>
+      </w:r>
+      <w:proofErr w:type="spellEnd"/>
+      <w:r>
+        <w:rPr>
+          <w:rFonts w:ascii="Tahoma" w:hAnsi="Tahoma"/>
+          <w:color w:val="000000"/>
+          <w:sz w:val="22"/>
+        </w:rPr>
+        <w:t xml:space="preserve"> yang </w:t>
+      </w:r>
+      <w:proofErr w:type="spellStart"/>
+      <w:r>
+        <w:rPr>
+          <w:rFonts w:ascii="Tahoma" w:hAnsi="Tahoma"/>
+          <w:color w:val="000000"/>
+          <w:sz w:val="22"/>
+        </w:rPr>
+        <w:t>sah</w:t>
+      </w:r>
+      <w:proofErr w:type="spellEnd"/>
+      <w:r>
+        <w:rPr>
+          <w:rFonts w:ascii="Tahoma" w:hAnsi="Tahoma"/>
+          <w:color w:val="000000"/>
+          <w:sz w:val="22"/>
+        </w:rPr>
+        <w:t xml:space="preserve"> </w:t>
+      </w:r>
+      <w:proofErr w:type="spellStart"/>
+      <w:r>
+        <w:rPr>
+          <w:rFonts w:ascii="Tahoma" w:hAnsi="Tahoma"/>
+          <w:color w:val="000000"/>
+          <w:sz w:val="22"/>
+        </w:rPr>
+        <w:t>maka</w:t>
+      </w:r>
+      <w:proofErr w:type="spellEnd"/>
+      <w:r>
+        <w:rPr>
+          <w:rFonts w:ascii="Tahoma" w:hAnsi="Tahoma"/>
+          <w:color w:val="000000"/>
+          <w:sz w:val="22"/>
+        </w:rPr>
+        <w:t xml:space="preserve"> </w:t>
+      </w:r>
+      <w:proofErr w:type="spellStart"/>
+      <w:r>
+        <w:rPr>
+          <w:rFonts w:ascii="Tahoma" w:hAnsi="Tahoma"/>
+          <w:color w:val="000000"/>
+          <w:sz w:val="22"/>
+        </w:rPr>
+        <w:t>perusahaan</w:t>
+      </w:r>
+      <w:proofErr w:type="spellEnd"/>
+      <w:r>
+        <w:rPr>
+          <w:rFonts w:ascii="Tahoma" w:hAnsi="Tahoma"/>
+          <w:color w:val="000000"/>
+          <w:sz w:val="22"/>
+        </w:rPr>
+        <w:t xml:space="preserve"> yang </w:t>
+      </w:r>
+      <w:proofErr w:type="spellStart"/>
+      <w:r>
+        <w:rPr>
+          <w:rFonts w:ascii="Tahoma" w:hAnsi="Tahoma"/>
+          <w:color w:val="000000"/>
+          <w:sz w:val="22"/>
+        </w:rPr>
+        <w:t>dinyatakan</w:t>
+      </w:r>
+      <w:proofErr w:type="spellEnd"/>
+      <w:r>
+        <w:rPr>
+          <w:rFonts w:ascii="Tahoma" w:hAnsi="Tahoma"/>
+          <w:color w:val="000000"/>
+          <w:sz w:val="22"/>
+        </w:rPr>
+        <w:t xml:space="preserve"> </w:t>
+      </w:r>
+      <w:proofErr w:type="spellStart"/>
+      <w:r>
+        <w:rPr>
+          <w:rFonts w:ascii="Tahoma" w:hAnsi="Tahoma"/>
+          <w:color w:val="000000"/>
+          <w:sz w:val="22"/>
+        </w:rPr>
+        <w:t>sebagai</w:t>
+      </w:r>
+      <w:proofErr w:type="spellEnd"/>
+      <w:r>
+        <w:rPr>
+          <w:rFonts w:ascii="Tahoma" w:hAnsi="Tahoma"/>
+          <w:color w:val="000000"/>
+          <w:sz w:val="22"/>
+        </w:rPr>
+        <w:t xml:space="preserve"> </w:t>
+      </w:r>
+      <w:proofErr w:type="spellStart"/>
+      <w:r>
+        <w:rPr>
+          <w:rFonts w:ascii="Tahoma" w:hAnsi="Tahoma"/>
+          <w:color w:val="000000"/>
+          <w:sz w:val="22"/>
+        </w:rPr>
+        <w:t>pemenang</w:t>
+      </w:r>
+      <w:proofErr w:type="spellEnd"/>
+      <w:r>
+        <w:rPr>
+          <w:rFonts w:ascii="Tahoma" w:hAnsi="Tahoma"/>
+          <w:color w:val="000000"/>
+          <w:sz w:val="22"/>
+        </w:rPr>
+        <w:t xml:space="preserve"> </w:t>
+      </w:r>
+      <w:proofErr w:type="spellStart"/>
+      <w:r>
+        <w:rPr>
+          <w:rFonts w:ascii="Tahoma" w:hAnsi="Tahoma"/>
+          <w:color w:val="000000"/>
+          <w:sz w:val="22"/>
+        </w:rPr>
+        <w:t>adalah</w:t>
+      </w:r>
+      <w:proofErr w:type="spellEnd"/>
+      <w:r>
+        <w:rPr>
+          <w:rFonts w:ascii="Tahoma" w:hAnsi="Tahoma"/>
+          <w:color w:val="000000"/>
+          <w:sz w:val="22"/>
+        </w:rPr>
+        <w:t xml:space="preserve"> </w:t>
+      </w:r>
+      <w:proofErr w:type="spellStart"/>
+      <w:r>
+        <w:rPr>
+          <w:rFonts w:ascii="Tahoma" w:hAnsi="Tahoma"/>
+          <w:color w:val="000000"/>
+          <w:sz w:val="22"/>
+        </w:rPr>
+        <w:t>seperti</w:t>
+      </w:r>
+      <w:proofErr w:type="spellEnd"/>
+      <w:r>
+        <w:rPr>
+          <w:rFonts w:ascii="Tahoma" w:hAnsi="Tahoma"/>
+          <w:color w:val="000000"/>
+          <w:sz w:val="22"/>
+        </w:rPr>
+        <w:t xml:space="preserve"> </w:t>
+      </w:r>
+      <w:proofErr w:type="spellStart"/>
+      <w:r>
+        <w:rPr>
+          <w:rFonts w:ascii="Tahoma" w:hAnsi="Tahoma"/>
+          <w:color w:val="000000"/>
+          <w:sz w:val="22"/>
+        </w:rPr>
+        <w:t>tersebut</w:t>
+      </w:r>
+      <w:proofErr w:type="spellEnd"/>
+      <w:r>
+        <w:rPr>
+          <w:rFonts w:ascii="Tahoma" w:hAnsi="Tahoma"/>
+          <w:color w:val="000000"/>
+          <w:sz w:val="22"/>
+        </w:rPr>
+        <w:t xml:space="preserve"> </w:t>
+      </w:r>
+      <w:proofErr w:type="spellStart"/>
+      <w:r>
+        <w:rPr>
+          <w:rFonts w:ascii="Tahoma" w:hAnsi="Tahoma"/>
+          <w:color w:val="000000"/>
+          <w:sz w:val="22"/>
+        </w:rPr>
+        <w:t>dibawah</w:t>
+      </w:r>
+      <w:proofErr w:type="spellEnd"/>
+      <w:r>
+        <w:rPr>
+          <w:rFonts w:ascii="Tahoma" w:hAnsi="Tahoma"/>
+          <w:color w:val="000000"/>
+          <w:sz w:val="22"/>
+        </w:rPr>
+        <w:t xml:space="preserve"> </w:t>
+      </w:r>
+      <w:proofErr w:type="spellStart"/>
+      <w:r>
+        <w:rPr>
+          <w:rFonts w:ascii="Tahoma" w:hAnsi="Tahoma"/>
+          <w:color w:val="000000"/>
+          <w:sz w:val="22"/>
+        </w:rPr>
+        <w:t>ini</w:t>
+      </w:r>
+      <w:proofErr w:type="spellEnd"/>
+      <w:r>
+        <w:rPr>
+          <w:rFonts w:ascii="Tahoma" w:hAnsi="Tahoma"/>
+          <w:color w:val="000000"/>
+          <w:sz w:val="22"/>
+        </w:rPr>
+        <w:t xml:space="preserve">  :</w:t>
+      </w:r>
     </w:p>
     <w:p>
       <w:pPr>
@@ -349,7 +899,7 @@
           <w:insideV w:val="single" w:sz="4" w:space="0" w:color="auto"/>
         </w:tblBorders>
         <w:tblLayout w:type="fixed"/>
-        <w:tblLook w:val="0000"/>
+        <w:tblLook w:val="0000" w:firstRow="0" w:lastRow="0" w:firstColumn="0" w:lastColumn="0" w:noHBand="0" w:noVBand="0"/>
       </w:tblPr>
       <w:tblGrid>
         <w:gridCol w:w="3960"/>
@@ -445,7 +995,27 @@
                 <w:color w:val="000000"/>
                 <w:sz w:val="22"/>
               </w:rPr>
-              <w:t>( Rp )</w:t>
+              <w:t xml:space="preserve">( </w:t>
+            </w:r>
+            <w:proofErr w:type="spellStart"/>
+            <w:r>
+              <w:rPr>
+                <w:rFonts w:ascii="Tahoma" w:hAnsi="Tahoma"/>
+                <w:b/>
+                <w:color w:val="000000"/>
+                <w:sz w:val="22"/>
+              </w:rPr>
+              <w:t>Rp</w:t>
+            </w:r>
+            <w:proofErr w:type="spellEnd"/>
+            <w:r>
+              <w:rPr>
+                <w:rFonts w:ascii="Tahoma" w:hAnsi="Tahoma"/>
+                <w:b/>
+                <w:color w:val="000000"/>
+                <w:sz w:val="22"/>
+              </w:rPr>
+              <w:t xml:space="preserve"> )</w:t>
             </w:r>
           </w:p>
         </w:tc>
@@ -516,7 +1086,27 @@
                 <w:sz w:val="22"/>
                 <w:highlight w:val="yellow"/>
               </w:rPr>
-              <w:t>#penyedia#</w:t>
+              <w:t>#</w:t>
+            </w:r>
+            <w:proofErr w:type="spellStart"/>
+            <w:r>
+              <w:rPr>
+                <w:rFonts w:ascii="Tahoma" w:hAnsi="Tahoma"/>
+                <w:color w:val="000000"/>
+                <w:sz w:val="22"/>
+                <w:highlight w:val="yellow"/>
+              </w:rPr>
+              <w:t>penyedia</w:t>
+            </w:r>
+            <w:proofErr w:type="spellEnd"/>
+            <w:r>
+              <w:rPr>
+                <w:rFonts w:ascii="Tahoma" w:hAnsi="Tahoma"/>
+                <w:color w:val="000000"/>
+                <w:sz w:val="22"/>
+                <w:highlight w:val="yellow"/>
+              </w:rPr>
+              <w:t>#</w:t>
             </w:r>
           </w:p>
           <w:p>
@@ -592,7 +1182,27 @@
                 <w:sz w:val="22"/>
                 <w:highlight w:val="yellow"/>
               </w:rPr>
-              <w:t>#biaya#</w:t>
+              <w:t>#</w:t>
+            </w:r>
+            <w:proofErr w:type="spellStart"/>
+            <w:r>
+              <w:rPr>
+                <w:rFonts w:ascii="Tahoma" w:hAnsi="Tahoma"/>
+                <w:color w:val="000000"/>
+                <w:sz w:val="22"/>
+                <w:highlight w:val="yellow"/>
+              </w:rPr>
+              <w:t>biaya</w:t>
+            </w:r>
+            <w:proofErr w:type="spellEnd"/>
+            <w:r>
+              <w:rPr>
+                <w:rFonts w:ascii="Tahoma" w:hAnsi="Tahoma"/>
+                <w:color w:val="000000"/>
+                <w:sz w:val="22"/>
+                <w:highlight w:val="yellow"/>
+              </w:rPr>
+              <w:t>#</w:t>
             </w:r>
           </w:p>
         </w:tc>
@@ -630,7 +1240,25 @@
                 <w:sz w:val="22"/>
                 <w:highlight w:val="yellow"/>
               </w:rPr>
-              <w:t>#keterangan#</w:t>
+              <w:t>#</w:t>
+            </w:r>
+            <w:proofErr w:type="spellStart"/>
+            <w:r>
+              <w:rPr>
+                <w:color w:val="000000"/>
+                <w:sz w:val="22"/>
+                <w:highlight w:val="yellow"/>
+              </w:rPr>
+              <w:t>keterangan</w:t>
+            </w:r>
+            <w:proofErr w:type="spellEnd"/>
+            <w:r>
+              <w:rPr>
+                <w:color w:val="000000"/>
+                <w:sz w:val="22"/>
+                <w:highlight w:val="yellow"/>
+              </w:rPr>
+              <w:t>#</w:t>
             </w:r>
           </w:p>
           <w:p>
@@ -669,13 +1297,347 @@
           <w:sz w:val="22"/>
         </w:rPr>
       </w:pPr>
-      <w:r>
-        <w:rPr>
-          <w:rFonts w:ascii="Tahoma" w:hAnsi="Tahoma"/>
-          <w:color w:val="000000"/>
-          <w:sz w:val="22"/>
-        </w:rPr>
-        <w:t xml:space="preserve">Kepada Peserta yang berkeberatan atas penetapan pemenang pelelangan, diberikan kesempatan untuk mengajukan sanggahan terhadap pelaksanaan prosedur Pelelangan, diajukan kepada PT. PLN (Persero) </w:t>
+      <w:proofErr w:type="spellStart"/>
+      <w:r>
+        <w:rPr>
+          <w:rFonts w:ascii="Tahoma" w:hAnsi="Tahoma"/>
+          <w:color w:val="000000"/>
+          <w:sz w:val="22"/>
+        </w:rPr>
+        <w:t>Kepada</w:t>
+      </w:r>
+      <w:proofErr w:type="spellEnd"/>
+      <w:r>
+        <w:rPr>
+          <w:rFonts w:ascii="Tahoma" w:hAnsi="Tahoma"/>
+          <w:color w:val="000000"/>
+          <w:sz w:val="22"/>
+        </w:rPr>
+        <w:t xml:space="preserve"> </w:t>
+      </w:r>
+      <w:proofErr w:type="spellStart"/>
+      <w:r>
+        <w:rPr>
+          <w:rFonts w:ascii="Tahoma" w:hAnsi="Tahoma"/>
+          <w:color w:val="000000"/>
+          <w:sz w:val="22"/>
+        </w:rPr>
+        <w:t>Peserta</w:t>
+      </w:r>
+      <w:proofErr w:type="spellEnd"/>
+      <w:r>
+        <w:rPr>
+          <w:rFonts w:ascii="Tahoma" w:hAnsi="Tahoma"/>
+          <w:color w:val="000000"/>
+          <w:sz w:val="22"/>
+        </w:rPr>
+        <w:t xml:space="preserve"> yang </w:t>
+      </w:r>
+      <w:proofErr w:type="spellStart"/>
+      <w:r>
+        <w:rPr>
+          <w:rFonts w:ascii="Tahoma" w:hAnsi="Tahoma"/>
+          <w:color w:val="000000"/>
+          <w:sz w:val="22"/>
+        </w:rPr>
+        <w:t>berkeberatan</w:t>
+      </w:r>
+      <w:proofErr w:type="spellEnd"/>
+      <w:r>
+        <w:rPr>
+          <w:rFonts w:ascii="Tahoma" w:hAnsi="Tahoma"/>
+          <w:color w:val="000000"/>
+          <w:sz w:val="22"/>
+        </w:rPr>
+        <w:t xml:space="preserve"> </w:t>
+      </w:r>
+      <w:proofErr w:type="spellStart"/>
+      <w:r>
+        <w:rPr>
+          <w:rFonts w:ascii="Tahoma" w:hAnsi="Tahoma"/>
+          <w:color w:val="000000"/>
+          <w:sz w:val="22"/>
+        </w:rPr>
+        <w:t>atas</w:t>
+      </w:r>
+      <w:proofErr w:type="spellEnd"/>
+      <w:r>
+        <w:rPr>
+          <w:rFonts w:ascii="Tahoma" w:hAnsi="Tahoma"/>
+          <w:color w:val="000000"/>
+          <w:sz w:val="22"/>
+        </w:rPr>
+        <w:t xml:space="preserve"> </w:t>
+      </w:r>
+      <w:proofErr w:type="spellStart"/>
+      <w:r>
+        <w:rPr>
+          <w:rFonts w:ascii="Tahoma" w:hAnsi="Tahoma"/>
+          <w:color w:val="000000"/>
+          <w:sz w:val="22"/>
+        </w:rPr>
+        <w:t>penetapan</w:t>
+      </w:r>
+      <w:proofErr w:type="spellEnd"/>
+      <w:r>
+        <w:rPr>
+          <w:rFonts w:ascii="Tahoma" w:hAnsi="Tahoma"/>
+          <w:color w:val="000000"/>
+          <w:sz w:val="22"/>
+        </w:rPr>
+        <w:t xml:space="preserve"> </w:t>
+      </w:r>
+      <w:proofErr w:type="spellStart"/>
+      <w:r>
+        <w:rPr>
+          <w:rFonts w:ascii="Tahoma" w:hAnsi="Tahoma"/>
+          <w:color w:val="000000"/>
+          <w:sz w:val="22"/>
+        </w:rPr>
+        <w:t>pemenang</w:t>
+      </w:r>
+      <w:proofErr w:type="spellEnd"/>
+      <w:r>
+        <w:rPr>
+          <w:rFonts w:ascii="Tahoma" w:hAnsi="Tahoma"/>
+          <w:color w:val="000000"/>
+          <w:sz w:val="22"/>
+        </w:rPr>
+        <w:t xml:space="preserve"> </w:t>
+      </w:r>
+      <w:proofErr w:type="spellStart"/>
+      <w:r>
+        <w:rPr>
+          <w:rFonts w:ascii="Tahoma" w:hAnsi="Tahoma"/>
+          <w:color w:val="000000"/>
+          <w:sz w:val="22"/>
+        </w:rPr>
+        <w:t>pelelangan</w:t>
+      </w:r>
+      <w:proofErr w:type="spellEnd"/>
+      <w:r>
+        <w:rPr>
+          <w:rFonts w:ascii="Tahoma" w:hAnsi="Tahoma"/>
+          <w:color w:val="000000"/>
+          <w:sz w:val="22"/>
+        </w:rPr>
+        <w:t xml:space="preserve">, </w:t>
+      </w:r>
+      <w:proofErr w:type="spellStart"/>
+      <w:r>
+        <w:rPr>
+          <w:rFonts w:ascii="Tahoma" w:hAnsi="Tahoma"/>
+          <w:color w:val="000000"/>
+          <w:sz w:val="22"/>
+        </w:rPr>
+        <w:t>diberikan</w:t>
+      </w:r>
+      <w:proofErr w:type="spellEnd"/>
+      <w:r>
+        <w:rPr>
+          <w:rFonts w:ascii="Tahoma" w:hAnsi="Tahoma"/>
+          <w:color w:val="000000"/>
+          <w:sz w:val="22"/>
+        </w:rPr>
+        <w:t xml:space="preserve"> </w:t>
+      </w:r>
+      <w:proofErr w:type="spellStart"/>
+      <w:r>
+        <w:rPr>
+          <w:rFonts w:ascii="Tahoma" w:hAnsi="Tahoma"/>
+          <w:color w:val="000000"/>
+          <w:sz w:val="22"/>
+        </w:rPr>
+        <w:t>kesempatan</w:t>
+      </w:r>
+      <w:proofErr w:type="spellEnd"/>
+      <w:r>
+        <w:rPr>
+          <w:rFonts w:ascii="Tahoma" w:hAnsi="Tahoma"/>
+          <w:color w:val="000000"/>
+          <w:sz w:val="22"/>
+        </w:rPr>
+        <w:t xml:space="preserve"> </w:t>
+      </w:r>
+      <w:proofErr w:type="spellStart"/>
+      <w:r>
+        <w:rPr>
+          <w:rFonts w:ascii="Tahoma" w:hAnsi="Tahoma"/>
+          <w:color w:val="000000"/>
+          <w:sz w:val="22"/>
+        </w:rPr>
+        <w:t>untuk</w:t>
+      </w:r>
+      <w:proofErr w:type="spellEnd"/>
+      <w:r>
+        <w:rPr>
+          <w:rFonts w:ascii="Tahoma" w:hAnsi="Tahoma"/>
+          <w:color w:val="000000"/>
+          <w:sz w:val="22"/>
+        </w:rPr>
+        <w:t xml:space="preserve"> </w:t>
+      </w:r>
+      <w:proofErr w:type="spellStart"/>
+      <w:r>
+        <w:rPr>
+          <w:rFonts w:ascii="Tahoma" w:hAnsi="Tahoma"/>
+          <w:color w:val="000000"/>
+          <w:sz w:val="22"/>
+        </w:rPr>
+        <w:t>mengajukan</w:t>
+      </w:r>
+      <w:proofErr w:type="spellEnd"/>
+      <w:r>
+        <w:rPr>
+          <w:rFonts w:ascii="Tahoma" w:hAnsi="Tahoma"/>
+          <w:color w:val="000000"/>
+          <w:sz w:val="22"/>
+        </w:rPr>
+        <w:t xml:space="preserve"> </w:t>
+      </w:r>
+      <w:proofErr w:type="spellStart"/>
+      <w:r>
+        <w:rPr>
+          <w:rFonts w:ascii="Tahoma" w:hAnsi="Tahoma"/>
+          <w:color w:val="000000"/>
+          <w:sz w:val="22"/>
+        </w:rPr>
+        <w:t>sanggahan</w:t>
+      </w:r>
+      <w:proofErr w:type="spellEnd"/>
+      <w:r>
+        <w:rPr>
+          <w:rFonts w:ascii="Tahoma" w:hAnsi="Tahoma"/>
+          <w:color w:val="000000"/>
+          <w:sz w:val="22"/>
+        </w:rPr>
+        <w:t xml:space="preserve"> </w:t>
+      </w:r>
+      <w:proofErr w:type="spellStart"/>
+      <w:r>
+        <w:rPr>
+          <w:rFonts w:ascii="Tahoma" w:hAnsi="Tahoma"/>
+          <w:color w:val="000000"/>
+          <w:sz w:val="22"/>
+        </w:rPr>
+        <w:t>terhadap</w:t>
+      </w:r>
+      <w:proofErr w:type="spellEnd"/>
+      <w:r>
+        <w:rPr>
+          <w:rFonts w:ascii="Tahoma" w:hAnsi="Tahoma"/>
+          <w:color w:val="000000"/>
+          <w:sz w:val="22"/>
+        </w:rPr>
+        <w:t xml:space="preserve"> </w:t>
+      </w:r>
+      <w:proofErr w:type="spellStart"/>
+      <w:r>
+        <w:rPr>
+          <w:rFonts w:ascii="Tahoma" w:hAnsi="Tahoma"/>
+          <w:color w:val="000000"/>
+          <w:sz w:val="22"/>
+        </w:rPr>
+        <w:t>pelaksanaan</w:t>
+      </w:r>
+      <w:proofErr w:type="spellEnd"/>
+      <w:r>
+        <w:rPr>
+          <w:rFonts w:ascii="Tahoma" w:hAnsi="Tahoma"/>
+          <w:color w:val="000000"/>
+          <w:sz w:val="22"/>
+        </w:rPr>
+        <w:t xml:space="preserve"> </w:t>
+      </w:r>
+      <w:proofErr w:type="spellStart"/>
+      <w:r>
+        <w:rPr>
+          <w:rFonts w:ascii="Tahoma" w:hAnsi="Tahoma"/>
+          <w:color w:val="000000"/>
+          <w:sz w:val="22"/>
+        </w:rPr>
+        <w:t>prosedur</w:t>
+      </w:r>
+      <w:proofErr w:type="spellEnd"/>
+      <w:r>
+        <w:rPr>
+          <w:rFonts w:ascii="Tahoma" w:hAnsi="Tahoma"/>
+          <w:color w:val="000000"/>
+          <w:sz w:val="22"/>
+        </w:rPr>
+        <w:t xml:space="preserve"> </w:t>
+      </w:r>
+      <w:proofErr w:type="spellStart"/>
+      <w:r>
+        <w:rPr>
+          <w:rFonts w:ascii="Tahoma" w:hAnsi="Tahoma"/>
+          <w:color w:val="000000"/>
+          <w:sz w:val="22"/>
+        </w:rPr>
+        <w:t>Pelelangan</w:t>
+      </w:r>
+      <w:proofErr w:type="spellEnd"/>
+      <w:r>
+        <w:rPr>
+          <w:rFonts w:ascii="Tahoma" w:hAnsi="Tahoma"/>
+          <w:color w:val="000000"/>
+          <w:sz w:val="22"/>
+        </w:rPr>
+        <w:t xml:space="preserve">, </w:t>
+      </w:r>
+      <w:proofErr w:type="spellStart"/>
+      <w:r>
+        <w:rPr>
+          <w:rFonts w:ascii="Tahoma" w:hAnsi="Tahoma"/>
+          <w:color w:val="000000"/>
+          <w:sz w:val="22"/>
+        </w:rPr>
+        <w:t>diajukan</w:t>
+      </w:r>
+      <w:proofErr w:type="spellEnd"/>
+      <w:r>
+        <w:rPr>
+          <w:rFonts w:ascii="Tahoma" w:hAnsi="Tahoma"/>
+          <w:color w:val="000000"/>
+          <w:sz w:val="22"/>
+        </w:rPr>
+        <w:t xml:space="preserve"> </w:t>
+      </w:r>
+      <w:proofErr w:type="spellStart"/>
+      <w:r>
+        <w:rPr>
+          <w:rFonts w:ascii="Tahoma" w:hAnsi="Tahoma"/>
+          <w:color w:val="000000"/>
+          <w:sz w:val="22"/>
+        </w:rPr>
+        <w:t>kepada</w:t>
+      </w:r>
+      <w:proofErr w:type="spellEnd"/>
+      <w:r>
+        <w:rPr>
+          <w:rFonts w:ascii="Tahoma" w:hAnsi="Tahoma"/>
+          <w:color w:val="000000"/>
+          <w:sz w:val="22"/>
+        </w:rPr>
+        <w:t xml:space="preserve"> PT. PLN (</w:t>
+      </w:r>
+      <w:proofErr w:type="spellStart"/>
+      <w:r>
+        <w:rPr>
+          <w:rFonts w:ascii="Tahoma" w:hAnsi="Tahoma"/>
+          <w:color w:val="000000"/>
+          <w:sz w:val="22"/>
+        </w:rPr>
+        <w:t>Persero</w:t>
+      </w:r>
+      <w:proofErr w:type="spellEnd"/>
+      <w:r>
+        <w:rPr>
+          <w:rFonts w:ascii="Tahoma" w:hAnsi="Tahoma"/>
+          <w:color w:val="000000"/>
+          <w:sz w:val="22"/>
+        </w:rPr>
+        <w:t xml:space="preserve">) </w:t>
       </w:r>
       <w:r>
         <w:rPr>
@@ -692,7 +1654,43 @@
           <w:color w:val="000000"/>
           <w:sz w:val="22"/>
         </w:rPr>
-        <w:t xml:space="preserve">  selambat - lambatnya </w:t>
+        <w:t xml:space="preserve">  </w:t>
+      </w:r>
+      <w:proofErr w:type="spellStart"/>
+      <w:r>
+        <w:rPr>
+          <w:rFonts w:ascii="Tahoma" w:hAnsi="Tahoma"/>
+          <w:color w:val="000000"/>
+          <w:sz w:val="22"/>
+        </w:rPr>
+        <w:t>selambat</w:t>
+      </w:r>
+      <w:proofErr w:type="spellEnd"/>
+      <w:r>
+        <w:rPr>
+          <w:rFonts w:ascii="Tahoma" w:hAnsi="Tahoma"/>
+          <w:color w:val="000000"/>
+          <w:sz w:val="22"/>
+        </w:rPr>
+        <w:t xml:space="preserve"> - </w:t>
+      </w:r>
+      <w:proofErr w:type="spellStart"/>
+      <w:r>
+        <w:rPr>
+          <w:rFonts w:ascii="Tahoma" w:hAnsi="Tahoma"/>
+          <w:color w:val="000000"/>
+          <w:sz w:val="22"/>
+        </w:rPr>
+        <w:t>lambatnya</w:t>
+      </w:r>
+      <w:proofErr w:type="spellEnd"/>
+      <w:r>
+        <w:rPr>
+          <w:rFonts w:ascii="Tahoma" w:hAnsi="Tahoma"/>
+          <w:color w:val="000000"/>
+          <w:sz w:val="22"/>
+        </w:rPr>
+        <w:t xml:space="preserve"> </w:t>
       </w:r>
       <w:r>
         <w:rPr>
@@ -736,7 +1734,27 @@
           <w:sz w:val="22"/>
           <w:highlight w:val="cyan"/>
         </w:rPr>
-        <w:t>#deadlineterbilang#</w:t>
+        <w:t>#</w:t>
+      </w:r>
+      <w:proofErr w:type="spellStart"/>
+      <w:r>
+        <w:rPr>
+          <w:rFonts w:ascii="Tahoma" w:hAnsi="Tahoma"/>
+          <w:color w:val="000000"/>
+          <w:sz w:val="22"/>
+          <w:highlight w:val="cyan"/>
+        </w:rPr>
+        <w:t>deadlineterbilang</w:t>
+      </w:r>
+      <w:proofErr w:type="spellEnd"/>
+      <w:r>
+        <w:rPr>
+          <w:rFonts w:ascii="Tahoma" w:hAnsi="Tahoma"/>
+          <w:color w:val="000000"/>
+          <w:sz w:val="22"/>
+          <w:highlight w:val="cyan"/>
+        </w:rPr>
+        <w:t>#</w:t>
       </w:r>
       <w:r>
         <w:rPr>
@@ -752,7 +1770,115 @@
           <w:color w:val="000000"/>
           <w:sz w:val="22"/>
         </w:rPr>
-        <w:t xml:space="preserve"> hari sejak tanggal Pengumuman Pemenang ini.</w:t>
+        <w:t xml:space="preserve"> </w:t>
+      </w:r>
+      <w:proofErr w:type="spellStart"/>
+      <w:r>
+        <w:rPr>
+          <w:rFonts w:ascii="Tahoma" w:hAnsi="Tahoma"/>
+          <w:color w:val="000000"/>
+          <w:sz w:val="22"/>
+        </w:rPr>
+        <w:t>hari</w:t>
+      </w:r>
+      <w:proofErr w:type="spellEnd"/>
+      <w:r>
+        <w:rPr>
+          <w:rFonts w:ascii="Tahoma" w:hAnsi="Tahoma"/>
+          <w:color w:val="000000"/>
+          <w:sz w:val="22"/>
+        </w:rPr>
+        <w:t xml:space="preserve"> </w:t>
+      </w:r>
+      <w:proofErr w:type="spellStart"/>
+      <w:r>
+        <w:rPr>
+          <w:rFonts w:ascii="Tahoma" w:hAnsi="Tahoma"/>
+          <w:color w:val="000000"/>
+          <w:sz w:val="22"/>
+        </w:rPr>
+        <w:t>sejak</w:t>
+      </w:r>
+      <w:proofErr w:type="spellEnd"/>
+      <w:r>
+        <w:rPr>
+          <w:rFonts w:ascii="Tahoma" w:hAnsi="Tahoma"/>
+          <w:color w:val="000000"/>
+          <w:sz w:val="22"/>
+        </w:rPr>
+        <w:t xml:space="preserve"> </w:t>
+      </w:r>
+      <w:proofErr w:type="spellStart"/>
+      <w:r>
+        <w:rPr>
+          <w:rFonts w:ascii="Tahoma" w:hAnsi="Tahoma"/>
+          <w:color w:val="000000"/>
+          <w:sz w:val="22"/>
+        </w:rPr>
+        <w:t>tanggal</w:t>
+      </w:r>
+      <w:proofErr w:type="spellEnd"/>
+      <w:r>
+        <w:rPr>
+          <w:rFonts w:ascii="Tahoma" w:hAnsi="Tahoma"/>
+          <w:color w:val="000000"/>
+          <w:sz w:val="22"/>
+        </w:rPr>
+        <w:t xml:space="preserve"> </w:t>
+      </w:r>
+      <w:proofErr w:type="spellStart"/>
+      <w:r>
+        <w:rPr>
+          <w:rFonts w:ascii="Tahoma" w:hAnsi="Tahoma"/>
+          <w:color w:val="000000"/>
+          <w:sz w:val="22"/>
+        </w:rPr>
+        <w:t>Pengumuman</w:t>
+      </w:r>
+      <w:proofErr w:type="spellEnd"/>
+      <w:r>
+        <w:rPr>
+          <w:rFonts w:ascii="Tahoma" w:hAnsi="Tahoma"/>
+          <w:color w:val="000000"/>
+          <w:sz w:val="22"/>
+        </w:rPr>
+        <w:t xml:space="preserve"> </w:t>
+      </w:r>
+      <w:proofErr w:type="spellStart"/>
+      <w:r>
+        <w:rPr>
+          <w:rFonts w:ascii="Tahoma" w:hAnsi="Tahoma"/>
+          <w:color w:val="000000"/>
+          <w:sz w:val="22"/>
+        </w:rPr>
+        <w:t>Pemenang</w:t>
+      </w:r>
+      <w:proofErr w:type="spellEnd"/>
+      <w:r>
+        <w:rPr>
+          <w:rFonts w:ascii="Tahoma" w:hAnsi="Tahoma"/>
+          <w:color w:val="000000"/>
+          <w:sz w:val="22"/>
+        </w:rPr>
+        <w:t xml:space="preserve"> </w:t>
+      </w:r>
+      <w:proofErr w:type="spellStart"/>
+      <w:r>
+        <w:rPr>
+          <w:rFonts w:ascii="Tahoma" w:hAnsi="Tahoma"/>
+          <w:color w:val="000000"/>
+          <w:sz w:val="22"/>
+        </w:rPr>
+        <w:t>ini</w:t>
+      </w:r>
+      <w:proofErr w:type="spellEnd"/>
+      <w:r>
+        <w:rPr>
+          <w:rFonts w:ascii="Tahoma" w:hAnsi="Tahoma"/>
+          <w:color w:val="000000"/>
+          <w:sz w:val="22"/>
+        </w:rPr>
+        <w:t>.</w:t>
       </w:r>
     </w:p>
     <w:p>
@@ -769,13 +1895,149 @@
           <w:sz w:val="22"/>
         </w:rPr>
       </w:pPr>
-      <w:r>
-        <w:rPr>
-          <w:rFonts w:ascii="Tahoma" w:hAnsi="Tahoma"/>
-          <w:color w:val="000000"/>
-          <w:sz w:val="22"/>
-        </w:rPr>
-        <w:t>Sanggahan hanya dapat diajukan terhadap pelaksanaan prosedur pelelangan.</w:t>
+      <w:proofErr w:type="spellStart"/>
+      <w:r>
+        <w:rPr>
+          <w:rFonts w:ascii="Tahoma" w:hAnsi="Tahoma"/>
+          <w:color w:val="000000"/>
+          <w:sz w:val="22"/>
+        </w:rPr>
+        <w:t>Sanggahan</w:t>
+      </w:r>
+      <w:proofErr w:type="spellEnd"/>
+      <w:r>
+        <w:rPr>
+          <w:rFonts w:ascii="Tahoma" w:hAnsi="Tahoma"/>
+          <w:color w:val="000000"/>
+          <w:sz w:val="22"/>
+        </w:rPr>
+        <w:t xml:space="preserve"> </w:t>
+      </w:r>
+      <w:proofErr w:type="spellStart"/>
+      <w:r>
+        <w:rPr>
+          <w:rFonts w:ascii="Tahoma" w:hAnsi="Tahoma"/>
+          <w:color w:val="000000"/>
+          <w:sz w:val="22"/>
+        </w:rPr>
+        <w:t>hanya</w:t>
+      </w:r>
+      <w:proofErr w:type="spellEnd"/>
+      <w:r>
+        <w:rPr>
+          <w:rFonts w:ascii="Tahoma" w:hAnsi="Tahoma"/>
+          <w:color w:val="000000"/>
+          <w:sz w:val="22"/>
+        </w:rPr>
+        <w:t xml:space="preserve"> </w:t>
+      </w:r>
+      <w:proofErr w:type="spellStart"/>
+      <w:r>
+        <w:rPr>
+          <w:rFonts w:ascii="Tahoma" w:hAnsi="Tahoma"/>
+          <w:color w:val="000000"/>
+          <w:sz w:val="22"/>
+        </w:rPr>
+        <w:t>dapat</w:t>
+      </w:r>
+      <w:proofErr w:type="spellEnd"/>
+      <w:r>
+        <w:rPr>
+          <w:rFonts w:ascii="Tahoma" w:hAnsi="Tahoma"/>
+          <w:color w:val="000000"/>
+          <w:sz w:val="22"/>
+        </w:rPr>
+        <w:t xml:space="preserve"> </w:t>
+      </w:r>
+      <w:proofErr w:type="spellStart"/>
+      <w:r>
+        <w:rPr>
+          <w:rFonts w:ascii="Tahoma" w:hAnsi="Tahoma"/>
+          <w:color w:val="000000"/>
+          <w:sz w:val="22"/>
+        </w:rPr>
+        <w:t>diajukan</w:t>
+      </w:r>
+      <w:proofErr w:type="spellEnd"/>
+      <w:r>
+        <w:rPr>
+          <w:rFonts w:ascii="Tahoma" w:hAnsi="Tahoma"/>
+          <w:color w:val="000000"/>
+          <w:sz w:val="22"/>
+        </w:rPr>
+        <w:t xml:space="preserve"> </w:t>
+      </w:r>
+      <w:proofErr w:type="spellStart"/>
+      <w:r>
+        <w:rPr>
+          <w:rFonts w:ascii="Tahoma" w:hAnsi="Tahoma"/>
+          <w:color w:val="000000"/>
+          <w:sz w:val="22"/>
+        </w:rPr>
+        <w:t>terhadap</w:t>
+      </w:r>
+      <w:proofErr w:type="spellEnd"/>
+      <w:r>
+        <w:rPr>
+          <w:rFonts w:ascii="Tahoma" w:hAnsi="Tahoma"/>
+          <w:color w:val="000000"/>
+          <w:sz w:val="22"/>
+        </w:rPr>
+        <w:t xml:space="preserve"> </w:t>
+      </w:r>
+      <w:proofErr w:type="spellStart"/>
+      <w:r>
+        <w:rPr>
+          <w:rFonts w:ascii="Tahoma" w:hAnsi="Tahoma"/>
+          <w:color w:val="000000"/>
+          <w:sz w:val="22"/>
+        </w:rPr>
+        <w:t>pelaksanaan</w:t>
+      </w:r>
+      <w:proofErr w:type="spellEnd"/>
+      <w:r>
+        <w:rPr>
+          <w:rFonts w:ascii="Tahoma" w:hAnsi="Tahoma"/>
+          <w:color w:val="000000"/>
+          <w:sz w:val="22"/>
+        </w:rPr>
+        <w:t xml:space="preserve"> </w:t>
+      </w:r>
+      <w:proofErr w:type="spellStart"/>
+      <w:r>
+        <w:rPr>
+          <w:rFonts w:ascii="Tahoma" w:hAnsi="Tahoma"/>
+          <w:color w:val="000000"/>
+          <w:sz w:val="22"/>
+        </w:rPr>
+        <w:t>prosedur</w:t>
+      </w:r>
+      <w:proofErr w:type="spellEnd"/>
+      <w:r>
+        <w:rPr>
+          <w:rFonts w:ascii="Tahoma" w:hAnsi="Tahoma"/>
+          <w:color w:val="000000"/>
+          <w:sz w:val="22"/>
+        </w:rPr>
+        <w:t xml:space="preserve"> </w:t>
+      </w:r>
+      <w:proofErr w:type="spellStart"/>
+      <w:r>
+        <w:rPr>
+          <w:rFonts w:ascii="Tahoma" w:hAnsi="Tahoma"/>
+          <w:color w:val="000000"/>
+          <w:sz w:val="22"/>
+        </w:rPr>
+        <w:t>pelelangan</w:t>
+      </w:r>
+      <w:proofErr w:type="spellEnd"/>
+      <w:r>
+        <w:rPr>
+          <w:rFonts w:ascii="Tahoma" w:hAnsi="Tahoma"/>
+          <w:color w:val="000000"/>
+          <w:sz w:val="22"/>
+        </w:rPr>
+        <w:t>.</w:t>
       </w:r>
     </w:p>
     <w:p>
@@ -807,13 +2069,185 @@
           <w:sz w:val="22"/>
         </w:rPr>
       </w:pPr>
-      <w:r>
-        <w:rPr>
-          <w:rFonts w:ascii="Tahoma" w:hAnsi="Tahoma"/>
-          <w:color w:val="000000"/>
-          <w:sz w:val="22"/>
-        </w:rPr>
-        <w:t>Demikianlah harap maklum dan atas perhatian Saudara kami ucapkan terima kasih.</w:t>
+      <w:proofErr w:type="spellStart"/>
+      <w:r>
+        <w:rPr>
+          <w:rFonts w:ascii="Tahoma" w:hAnsi="Tahoma"/>
+          <w:color w:val="000000"/>
+          <w:sz w:val="22"/>
+        </w:rPr>
+        <w:t>Demikianlah</w:t>
+      </w:r>
+      <w:proofErr w:type="spellEnd"/>
+      <w:r>
+        <w:rPr>
+          <w:rFonts w:ascii="Tahoma" w:hAnsi="Tahoma"/>
+          <w:color w:val="000000"/>
+          <w:sz w:val="22"/>
+        </w:rPr>
+        <w:t xml:space="preserve"> </w:t>
+      </w:r>
+      <w:proofErr w:type="spellStart"/>
+      <w:r>
+        <w:rPr>
+          <w:rFonts w:ascii="Tahoma" w:hAnsi="Tahoma"/>
+          <w:color w:val="000000"/>
+          <w:sz w:val="22"/>
+        </w:rPr>
+        <w:t>harap</w:t>
+      </w:r>
+      <w:proofErr w:type="spellEnd"/>
+      <w:r>
+        <w:rPr>
+          <w:rFonts w:ascii="Tahoma" w:hAnsi="Tahoma"/>
+          <w:color w:val="000000"/>
+          <w:sz w:val="22"/>
+        </w:rPr>
+        <w:t xml:space="preserve"> </w:t>
+      </w:r>
+      <w:proofErr w:type="spellStart"/>
+      <w:r>
+        <w:rPr>
+          <w:rFonts w:ascii="Tahoma" w:hAnsi="Tahoma"/>
+          <w:color w:val="000000"/>
+          <w:sz w:val="22"/>
+        </w:rPr>
+        <w:t>maklum</w:t>
+      </w:r>
+      <w:proofErr w:type="spellEnd"/>
+      <w:r>
+        <w:rPr>
+          <w:rFonts w:ascii="Tahoma" w:hAnsi="Tahoma"/>
+          <w:color w:val="000000"/>
+          <w:sz w:val="22"/>
+        </w:rPr>
+        <w:t xml:space="preserve"> </w:t>
+      </w:r>
+      <w:proofErr w:type="spellStart"/>
+      <w:r>
+        <w:rPr>
+          <w:rFonts w:ascii="Tahoma" w:hAnsi="Tahoma"/>
+          <w:color w:val="000000"/>
+          <w:sz w:val="22"/>
+        </w:rPr>
+        <w:t>dan</w:t>
+      </w:r>
+      <w:proofErr w:type="spellEnd"/>
+      <w:r>
+        <w:rPr>
+          <w:rFonts w:ascii="Tahoma" w:hAnsi="Tahoma"/>
+          <w:color w:val="000000"/>
+          <w:sz w:val="22"/>
+        </w:rPr>
+        <w:t xml:space="preserve"> </w:t>
+      </w:r>
+      <w:proofErr w:type="spellStart"/>
+      <w:r>
+        <w:rPr>
+          <w:rFonts w:ascii="Tahoma" w:hAnsi="Tahoma"/>
+          <w:color w:val="000000"/>
+          <w:sz w:val="22"/>
+        </w:rPr>
+        <w:t>atas</w:t>
+      </w:r>
+      <w:proofErr w:type="spellEnd"/>
+      <w:r>
+        <w:rPr>
+          <w:rFonts w:ascii="Tahoma" w:hAnsi="Tahoma"/>
+          <w:color w:val="000000"/>
+          <w:sz w:val="22"/>
+        </w:rPr>
+        <w:t xml:space="preserve"> </w:t>
+      </w:r>
+      <w:proofErr w:type="spellStart"/>
+      <w:r>
+        <w:rPr>
+          <w:rFonts w:ascii="Tahoma" w:hAnsi="Tahoma"/>
+          <w:color w:val="000000"/>
+          <w:sz w:val="22"/>
+        </w:rPr>
+        <w:t>perhatian</w:t>
+      </w:r>
+      <w:proofErr w:type="spellEnd"/>
+      <w:r>
+        <w:rPr>
+          <w:rFonts w:ascii="Tahoma" w:hAnsi="Tahoma"/>
+          <w:color w:val="000000"/>
+          <w:sz w:val="22"/>
+        </w:rPr>
+        <w:t xml:space="preserve"> </w:t>
+      </w:r>
+      <w:proofErr w:type="spellStart"/>
+      <w:r>
+        <w:rPr>
+          <w:rFonts w:ascii="Tahoma" w:hAnsi="Tahoma"/>
+          <w:color w:val="000000"/>
+          <w:sz w:val="22"/>
+        </w:rPr>
+        <w:t>Saudara</w:t>
+      </w:r>
+      <w:proofErr w:type="spellEnd"/>
+      <w:r>
+        <w:rPr>
+          <w:rFonts w:ascii="Tahoma" w:hAnsi="Tahoma"/>
+          <w:color w:val="000000"/>
+          <w:sz w:val="22"/>
+        </w:rPr>
+        <w:t xml:space="preserve"> kami </w:t>
+      </w:r>
+      <w:proofErr w:type="spellStart"/>
+      <w:r>
+        <w:rPr>
+          <w:rFonts w:ascii="Tahoma" w:hAnsi="Tahoma"/>
+          <w:color w:val="000000"/>
+          <w:sz w:val="22"/>
+        </w:rPr>
+        <w:t>ucapkan</w:t>
+      </w:r>
+      <w:proofErr w:type="spellEnd"/>
+      <w:r>
+        <w:rPr>
+          <w:rFonts w:ascii="Tahoma" w:hAnsi="Tahoma"/>
+          <w:color w:val="000000"/>
+          <w:sz w:val="22"/>
+        </w:rPr>
+        <w:t xml:space="preserve"> </w:t>
+      </w:r>
+      <w:proofErr w:type="spellStart"/>
+      <w:r>
+        <w:rPr>
+          <w:rFonts w:ascii="Tahoma" w:hAnsi="Tahoma"/>
+          <w:color w:val="000000"/>
+          <w:sz w:val="22"/>
+        </w:rPr>
+        <w:t>terima</w:t>
+      </w:r>
+      <w:proofErr w:type="spellEnd"/>
+      <w:r>
+        <w:rPr>
+          <w:rFonts w:ascii="Tahoma" w:hAnsi="Tahoma"/>
+          <w:color w:val="000000"/>
+          <w:sz w:val="22"/>
+        </w:rPr>
+        <w:t xml:space="preserve"> </w:t>
+      </w:r>
+      <w:proofErr w:type="spellStart"/>
+      <w:r>
+        <w:rPr>
+          <w:rFonts w:ascii="Tahoma" w:hAnsi="Tahoma"/>
+          <w:color w:val="000000"/>
+          <w:sz w:val="22"/>
+        </w:rPr>
+        <w:t>kasih</w:t>
+      </w:r>
+      <w:proofErr w:type="spellEnd"/>
+      <w:r>
+        <w:rPr>
+          <w:rFonts w:ascii="Tahoma" w:hAnsi="Tahoma"/>
+          <w:color w:val="000000"/>
+          <w:sz w:val="22"/>
+        </w:rPr>
+        <w:t>.</w:t>
       </w:r>
     </w:p>
     <w:p>
@@ -847,7 +2281,27 @@
           <w:sz w:val="22"/>
           <w:highlight w:val="cyan"/>
         </w:rPr>
-        <w:t>#panitia/pejabat2#</w:t>
+        <w:t>#</w:t>
+      </w:r>
+      <w:proofErr w:type="spellStart"/>
+      <w:r>
+        <w:rPr>
+          <w:rFonts w:ascii="Tahoma" w:hAnsi="Tahoma"/>
+          <w:color w:val="000000"/>
+          <w:sz w:val="22"/>
+          <w:highlight w:val="cyan"/>
+        </w:rPr>
+        <w:t>panitia</w:t>
+      </w:r>
+      <w:proofErr w:type="spellEnd"/>
+      <w:r>
+        <w:rPr>
+          <w:rFonts w:ascii="Tahoma" w:hAnsi="Tahoma"/>
+          <w:color w:val="000000"/>
+          <w:sz w:val="22"/>
+          <w:highlight w:val="cyan"/>
+        </w:rPr>
+        <w:t>/pejabat2#</w:t>
       </w:r>
     </w:p>
     <w:p>
@@ -929,7 +2383,29 @@
           <w:sz w:val="22"/>
           <w:highlight w:val="cyan"/>
         </w:rPr>
-        <w:t>#namaketua#</w:t>
+        <w:t>#</w:t>
+      </w:r>
+      <w:proofErr w:type="spellStart"/>
+      <w:r>
+        <w:rPr>
+          <w:rFonts w:ascii="Tahoma" w:hAnsi="Tahoma"/>
+          <w:b/>
+          <w:color w:val="000000"/>
+          <w:sz w:val="22"/>
+          <w:highlight w:val="cyan"/>
+        </w:rPr>
+        <w:t>namaketua</w:t>
+      </w:r>
+      <w:proofErr w:type="spellEnd"/>
+      <w:r>
+        <w:rPr>
+          <w:rFonts w:ascii="Tahoma" w:hAnsi="Tahoma"/>
+          <w:b/>
+          <w:color w:val="000000"/>
+          <w:sz w:val="22"/>
+          <w:highlight w:val="cyan"/>
+        </w:rPr>
+        <w:t>#</w:t>
       </w:r>
     </w:p>
     <w:p>
@@ -939,9 +2415,954 @@
           <w:sz w:val="22"/>
         </w:rPr>
       </w:pPr>
+      <w:r>
+        <w:rPr>
+          <w:rFonts w:ascii="Tahoma" w:hAnsi="Tahoma"/>
+          <w:sz w:val="22"/>
+        </w:rPr>
+        <w:br w:type="page"/>
+      </w:r>
+    </w:p>
+    <w:p>
+      <w:pPr>
+        <w:tabs>
+          <w:tab w:val="left" w:pos="7200"/>
+        </w:tabs>
+        <w:spacing w:before="60"/>
+        <w:ind w:left="4680"/>
+        <w:rPr>
+          <w:rFonts w:ascii="Tahoma" w:hAnsi="Tahoma"/>
+          <w:color w:val="000000"/>
+          <w:sz w:val="22"/>
+        </w:rPr>
+      </w:pPr>
+    </w:p>
+    <w:tbl>
+      <w:tblPr>
+        <w:tblStyle w:val="TableGrid"/>
+        <w:tblW w:w="10008" w:type="dxa"/>
+        <w:tblLook w:val="04A0" w:firstRow="1" w:lastRow="0" w:firstColumn="1" w:lastColumn="0" w:noHBand="0" w:noVBand="1"/>
+      </w:tblPr>
+      <w:tblGrid>
+        <w:gridCol w:w="6318"/>
+        <w:gridCol w:w="3690"/>
+      </w:tblGrid>
+      <w:tr>
+        <w:trPr>
+          <w:trHeight w:val="703"/>
+        </w:trPr>
+        <w:tc>
+          <w:tcPr>
+            <w:tcW w:w="6318" w:type="dxa"/>
+          </w:tcPr>
+          <w:p>
+            <w:pPr>
+              <w:tabs>
+                <w:tab w:val="left" w:pos="1170"/>
+              </w:tabs>
+            </w:pPr>
+            <w:proofErr w:type="spellStart"/>
+            <w:r>
+              <w:t>Nomor</w:t>
+            </w:r>
+            <w:proofErr w:type="spellEnd"/>
+            <w:r>
+              <w:t xml:space="preserve">        : </w:t>
+            </w:r>
+            <w:r>
+              <w:rPr>
+                <w:highlight w:val="yellow"/>
+              </w:rPr>
+              <w:t>#</w:t>
+            </w:r>
+            <w:proofErr w:type="spellStart"/>
+            <w:r>
+              <w:rPr>
+                <w:highlight w:val="yellow"/>
+              </w:rPr>
+              <w:t>nomor</w:t>
+            </w:r>
+            <w:proofErr w:type="spellEnd"/>
+            <w:r>
+              <w:rPr>
+                <w:highlight w:val="yellow"/>
+              </w:rPr>
+              <w:t>#</w:t>
+            </w:r>
+            <w:r>
+              <w:br/>
+            </w:r>
+            <w:proofErr w:type="spellStart"/>
+            <w:r>
+              <w:t>Lampiran</w:t>
+            </w:r>
+            <w:proofErr w:type="spellEnd"/>
+            <w:r>
+              <w:t xml:space="preserve">    : </w:t>
+            </w:r>
+            <w:r>
+              <w:br/>
+            </w:r>
+            <w:proofErr w:type="spellStart"/>
+            <w:r>
+              <w:t>Sifat</w:t>
+            </w:r>
+            <w:proofErr w:type="spellEnd"/>
+            <w:r>
+              <w:t xml:space="preserve">            : </w:t>
+            </w:r>
+            <w:proofErr w:type="spellStart"/>
+            <w:r>
+              <w:t>Penting</w:t>
+            </w:r>
+            <w:proofErr w:type="spellEnd"/>
+            <w:r>
+              <w:br/>
+            </w:r>
+            <w:proofErr w:type="spellStart"/>
+            <w:r>
+              <w:t>Perihal</w:t>
+            </w:r>
+            <w:proofErr w:type="spellEnd"/>
+            <w:r>
+              <w:t xml:space="preserve"> : </w:t>
+            </w:r>
+            <w:proofErr w:type="spellStart"/>
+            <w:r>
+              <w:t>Pengumuman</w:t>
+            </w:r>
+            <w:proofErr w:type="spellEnd"/>
+            <w:r>
+              <w:t xml:space="preserve"> </w:t>
+            </w:r>
+            <w:proofErr w:type="spellStart"/>
+            <w:r>
+              <w:t>Pemenang</w:t>
+            </w:r>
+            <w:proofErr w:type="spellEnd"/>
+            <w:r>
+              <w:t xml:space="preserve"> </w:t>
+            </w:r>
+            <w:proofErr w:type="spellStart"/>
+            <w:r>
+              <w:t>Pelelangan</w:t>
+            </w:r>
+            <w:proofErr w:type="spellEnd"/>
+            <w:r>
+              <w:t xml:space="preserve"> </w:t>
+            </w:r>
+            <w:r>
+              <w:rPr>
+                <w:highlight w:val="cyan"/>
+              </w:rPr>
+              <w:t>#</w:t>
+            </w:r>
+            <w:proofErr w:type="spellStart"/>
+            <w:r>
+              <w:rPr>
+                <w:highlight w:val="cyan"/>
+              </w:rPr>
+              <w:t>namapengadaan</w:t>
+            </w:r>
+            <w:proofErr w:type="spellEnd"/>
+            <w:r>
+              <w:rPr>
+                <w:highlight w:val="cyan"/>
+              </w:rPr>
+              <w:t>#</w:t>
+            </w:r>
+          </w:p>
+        </w:tc>
+        <w:tc>
+          <w:tcPr>
+            <w:tcW w:w="3690" w:type="dxa"/>
+          </w:tcPr>
+          <w:p>
+            <w:r>
+              <w:rPr>
+                <w:highlight w:val="yellow"/>
+              </w:rPr>
+              <w:t>#</w:t>
+            </w:r>
+            <w:proofErr w:type="spellStart"/>
+            <w:r>
+              <w:rPr>
+                <w:highlight w:val="yellow"/>
+              </w:rPr>
+              <w:t>tanggal</w:t>
+            </w:r>
+            <w:proofErr w:type="spellEnd"/>
+            <w:r>
+              <w:rPr>
+                <w:highlight w:val="yellow"/>
+              </w:rPr>
+              <w:t>#</w:t>
+            </w:r>
+          </w:p>
+          <w:p/>
+          <w:p/>
+          <w:p>
+            <w:proofErr w:type="spellStart"/>
+            <w:r>
+              <w:t>Kepada</w:t>
+            </w:r>
+            <w:proofErr w:type="spellEnd"/>
+            <w:r>
+              <w:t xml:space="preserve"> </w:t>
+            </w:r>
+            <w:proofErr w:type="spellStart"/>
+            <w:r>
+              <w:t>Yth</w:t>
+            </w:r>
+            <w:proofErr w:type="spellEnd"/>
+            <w:r>
+              <w:t>.</w:t>
+            </w:r>
+          </w:p>
+          <w:p>
+            <w:r>
+              <w:rPr>
+                <w:highlight w:val="cyan"/>
+              </w:rPr>
+              <w:t>#</w:t>
+            </w:r>
+            <w:proofErr w:type="spellStart"/>
+            <w:r>
+              <w:rPr>
+                <w:highlight w:val="cyan"/>
+              </w:rPr>
+              <w:t>listapanitia</w:t>
+            </w:r>
+            <w:proofErr w:type="spellEnd"/>
+            <w:r>
+              <w:rPr>
+                <w:highlight w:val="cyan"/>
+              </w:rPr>
+              <w:t>#</w:t>
+            </w:r>
+          </w:p>
+        </w:tc>
+      </w:tr>
+    </w:tbl>
+    <w:p/>
+    <w:p>
+      <w:pPr>
+        <w:jc w:val="both"/>
+      </w:pPr>
+      <w:proofErr w:type="spellStart"/>
+      <w:r>
+        <w:t>Menunjuk</w:t>
+      </w:r>
+      <w:proofErr w:type="spellEnd"/>
+      <w:r>
+        <w:t xml:space="preserve"> </w:t>
+      </w:r>
+      <w:proofErr w:type="spellStart"/>
+      <w:r>
+        <w:t>Surat</w:t>
+      </w:r>
+      <w:proofErr w:type="spellEnd"/>
+      <w:r>
+        <w:t xml:space="preserve"> </w:t>
+      </w:r>
+      <w:proofErr w:type="spellStart"/>
+      <w:r>
+        <w:t>Penetapan</w:t>
+      </w:r>
+      <w:proofErr w:type="spellEnd"/>
+      <w:r>
+        <w:t xml:space="preserve"> </w:t>
+      </w:r>
+      <w:proofErr w:type="spellStart"/>
+      <w:r>
+        <w:t>Pemenang</w:t>
+      </w:r>
+      <w:proofErr w:type="spellEnd"/>
+      <w:r>
+        <w:t xml:space="preserve"> </w:t>
+      </w:r>
+      <w:proofErr w:type="spellStart"/>
+      <w:r>
+        <w:t>dari</w:t>
+      </w:r>
+      <w:proofErr w:type="spellEnd"/>
+      <w:r>
+        <w:t xml:space="preserve"> </w:t>
+      </w:r>
+      <w:r>
+        <w:rPr>
+          <w:highlight w:val="cyan"/>
+        </w:rPr>
+        <w:t>#</w:t>
+      </w:r>
+      <w:proofErr w:type="spellStart"/>
+      <w:r>
+        <w:rPr>
+          <w:highlight w:val="cyan"/>
+        </w:rPr>
+        <w:t>PemberiT</w:t>
+      </w:r>
+      <w:r>
+        <w:rPr>
+          <w:highlight w:val="cyan"/>
+        </w:rPr>
+        <w:t>ugas</w:t>
+      </w:r>
+      <w:proofErr w:type="spellEnd"/>
+      <w:r>
+        <w:rPr>
+          <w:highlight w:val="cyan"/>
+        </w:rPr>
+        <w:t>#</w:t>
+      </w:r>
+      <w:r>
+        <w:t xml:space="preserve"> PT PLN (</w:t>
+      </w:r>
+      <w:proofErr w:type="spellStart"/>
+      <w:r>
+        <w:t>Persero</w:t>
+      </w:r>
+      <w:proofErr w:type="spellEnd"/>
+      <w:r>
+        <w:t xml:space="preserve">) Kantor </w:t>
+      </w:r>
+      <w:proofErr w:type="spellStart"/>
+      <w:r>
+        <w:t>Pusat</w:t>
+      </w:r>
+      <w:proofErr w:type="spellEnd"/>
+      <w:r>
+        <w:t xml:space="preserve"> </w:t>
+      </w:r>
+      <w:proofErr w:type="spellStart"/>
+      <w:r>
+        <w:t>dengan</w:t>
+      </w:r>
+      <w:proofErr w:type="spellEnd"/>
+      <w:r>
+        <w:t xml:space="preserve"> Nota </w:t>
+      </w:r>
+      <w:proofErr w:type="spellStart"/>
+      <w:r>
+        <w:t>Dinas</w:t>
+      </w:r>
+      <w:proofErr w:type="spellEnd"/>
+      <w:r>
+        <w:t xml:space="preserve"> No. </w:t>
+      </w:r>
+      <w:r>
+        <w:rPr>
+          <w:highlight w:val="cyan"/>
+        </w:rPr>
+        <w:t>#</w:t>
+      </w:r>
+      <w:proofErr w:type="spellStart"/>
+      <w:r>
+        <w:rPr>
+          <w:highlight w:val="cyan"/>
+        </w:rPr>
+        <w:t>nondpenetapan</w:t>
+      </w:r>
+      <w:proofErr w:type="spellEnd"/>
+      <w:r>
+        <w:rPr>
+          <w:highlight w:val="cyan"/>
+        </w:rPr>
+        <w:t>#</w:t>
+      </w:r>
+      <w:r>
+        <w:t xml:space="preserve"> </w:t>
+      </w:r>
+      <w:proofErr w:type="spellStart"/>
+      <w:r>
+        <w:t>tanggal</w:t>
+      </w:r>
+      <w:proofErr w:type="spellEnd"/>
+      <w:r>
+        <w:t xml:space="preserve"> </w:t>
+      </w:r>
+      <w:r>
+        <w:rPr>
+          <w:highlight w:val="cyan"/>
+        </w:rPr>
+        <w:t>#</w:t>
+      </w:r>
+      <w:proofErr w:type="spellStart"/>
+      <w:r>
+        <w:rPr>
+          <w:highlight w:val="cyan"/>
+        </w:rPr>
+        <w:t>tglndpenetapan</w:t>
+      </w:r>
+      <w:proofErr w:type="spellEnd"/>
+      <w:r>
+        <w:rPr>
+          <w:highlight w:val="cyan"/>
+        </w:rPr>
+        <w:t>#</w:t>
+      </w:r>
+      <w:r>
+        <w:t xml:space="preserve">, </w:t>
+      </w:r>
+      <w:proofErr w:type="spellStart"/>
+      <w:r>
+        <w:t>bersama</w:t>
+      </w:r>
+      <w:proofErr w:type="spellEnd"/>
+      <w:r>
+        <w:t xml:space="preserve"> </w:t>
+      </w:r>
+      <w:proofErr w:type="spellStart"/>
+      <w:r>
+        <w:t>ini</w:t>
+      </w:r>
+      <w:proofErr w:type="spellEnd"/>
+      <w:r>
+        <w:t xml:space="preserve"> </w:t>
+      </w:r>
+      <w:proofErr w:type="spellStart"/>
+      <w:r>
+        <w:t>diberitahukan</w:t>
+      </w:r>
+      <w:proofErr w:type="spellEnd"/>
+      <w:r>
+        <w:t xml:space="preserve"> </w:t>
+      </w:r>
+      <w:proofErr w:type="spellStart"/>
+      <w:r>
+        <w:t>bahwa</w:t>
+      </w:r>
+      <w:proofErr w:type="spellEnd"/>
+      <w:r>
+        <w:t xml:space="preserve"> </w:t>
+      </w:r>
+      <w:proofErr w:type="spellStart"/>
+      <w:r>
+        <w:t>pemenang</w:t>
+      </w:r>
+      <w:proofErr w:type="spellEnd"/>
+      <w:r>
+        <w:t xml:space="preserve"> </w:t>
+      </w:r>
+      <w:proofErr w:type="spellStart"/>
+      <w:r>
+        <w:t>pelelangan</w:t>
+      </w:r>
+      <w:proofErr w:type="spellEnd"/>
+      <w:r>
+        <w:t xml:space="preserve"> </w:t>
+      </w:r>
+      <w:proofErr w:type="spellStart"/>
+      <w:r>
+        <w:t>pekerjaan</w:t>
+      </w:r>
+      <w:proofErr w:type="spellEnd"/>
+      <w:r>
+        <w:t xml:space="preserve"> #</w:t>
+      </w:r>
+      <w:proofErr w:type="spellStart"/>
+      <w:r>
+        <w:t>namapengadaan</w:t>
+      </w:r>
+      <w:proofErr w:type="spellEnd"/>
+      <w:r>
+        <w:t xml:space="preserve"># </w:t>
+      </w:r>
+      <w:proofErr w:type="spellStart"/>
+      <w:r>
+        <w:t>adalah</w:t>
+      </w:r>
+      <w:proofErr w:type="spellEnd"/>
+      <w:r>
+        <w:t xml:space="preserve"> :</w:t>
+      </w:r>
+    </w:p>
+    <w:p/>
+    <w:p>
+      <w:r>
+        <w:rPr>
+          <w:highlight w:val="cyan"/>
+        </w:rPr>
+        <w:t>#</w:t>
+      </w:r>
+      <w:proofErr w:type="spellStart"/>
+      <w:r>
+        <w:rPr>
+          <w:highlight w:val="cyan"/>
+        </w:rPr>
+        <w:t>listperusahaan</w:t>
+      </w:r>
+      <w:proofErr w:type="spellEnd"/>
+      <w:r>
+        <w:rPr>
+          <w:highlight w:val="cyan"/>
+        </w:rPr>
+        <w:t>#</w:t>
+      </w:r>
+    </w:p>
+    <w:p/>
+    <w:p>
+      <w:pPr>
+        <w:jc w:val="both"/>
+      </w:pPr>
+      <w:proofErr w:type="spellStart"/>
+      <w:r>
+        <w:t>Kepada</w:t>
+      </w:r>
+      <w:proofErr w:type="spellEnd"/>
+      <w:r>
+        <w:t xml:space="preserve"> </w:t>
+      </w:r>
+      <w:proofErr w:type="spellStart"/>
+      <w:r>
+        <w:t>pe</w:t>
+      </w:r>
+      <w:r>
+        <w:t>serta</w:t>
+      </w:r>
+      <w:proofErr w:type="spellEnd"/>
+      <w:r>
+        <w:t xml:space="preserve"> yang </w:t>
+      </w:r>
+      <w:proofErr w:type="spellStart"/>
+      <w:r>
+        <w:t>keberatan</w:t>
+      </w:r>
+      <w:proofErr w:type="spellEnd"/>
+      <w:r>
+        <w:t xml:space="preserve"> </w:t>
+      </w:r>
+      <w:proofErr w:type="spellStart"/>
+      <w:r>
+        <w:t>atas</w:t>
+      </w:r>
+      <w:proofErr w:type="spellEnd"/>
+      <w:r>
+        <w:t xml:space="preserve"> </w:t>
+      </w:r>
+      <w:proofErr w:type="spellStart"/>
+      <w:r>
+        <w:t>penetapan</w:t>
+      </w:r>
+      <w:proofErr w:type="spellEnd"/>
+      <w:r>
+        <w:t xml:space="preserve"> </w:t>
+      </w:r>
+      <w:proofErr w:type="spellStart"/>
+      <w:r>
+        <w:t>pemenangtersebut</w:t>
+      </w:r>
+      <w:proofErr w:type="spellEnd"/>
+      <w:r>
+        <w:t xml:space="preserve"> </w:t>
+      </w:r>
+      <w:proofErr w:type="spellStart"/>
+      <w:r>
+        <w:t>diberikan</w:t>
+      </w:r>
+      <w:proofErr w:type="spellEnd"/>
+      <w:r>
+        <w:t xml:space="preserve"> </w:t>
+      </w:r>
+      <w:proofErr w:type="spellStart"/>
+      <w:r>
+        <w:t>kesempatan</w:t>
+      </w:r>
+      <w:proofErr w:type="spellEnd"/>
+      <w:r>
+        <w:t xml:space="preserve"> </w:t>
+      </w:r>
+      <w:proofErr w:type="spellStart"/>
+      <w:r>
+        <w:t>untuk</w:t>
+      </w:r>
+      <w:proofErr w:type="spellEnd"/>
+      <w:r>
+        <w:t xml:space="preserve"> </w:t>
+      </w:r>
+      <w:proofErr w:type="spellStart"/>
+      <w:r>
+        <w:t>mengajukan</w:t>
+      </w:r>
+      <w:proofErr w:type="spellEnd"/>
+      <w:r>
+        <w:t xml:space="preserve"> </w:t>
+      </w:r>
+      <w:proofErr w:type="spellStart"/>
+      <w:r>
+        <w:t>sanggahan</w:t>
+      </w:r>
+      <w:proofErr w:type="spellEnd"/>
+      <w:r>
+        <w:t xml:space="preserve"> </w:t>
+      </w:r>
+      <w:proofErr w:type="spellStart"/>
+      <w:r>
+        <w:t>secara</w:t>
+      </w:r>
+      <w:proofErr w:type="spellEnd"/>
+      <w:r>
+        <w:t xml:space="preserve"> </w:t>
+      </w:r>
+      <w:proofErr w:type="spellStart"/>
+      <w:r>
+        <w:t>tertulis</w:t>
+      </w:r>
+      <w:proofErr w:type="spellEnd"/>
+      <w:r>
+        <w:t xml:space="preserve">, </w:t>
+      </w:r>
+      <w:proofErr w:type="spellStart"/>
+      <w:r>
+        <w:t>selambat-lambatnya</w:t>
+      </w:r>
+      <w:proofErr w:type="spellEnd"/>
+      <w:r>
+        <w:t xml:space="preserve"> </w:t>
+      </w:r>
+      <w:proofErr w:type="spellStart"/>
+      <w:r>
+        <w:t>dalam</w:t>
+      </w:r>
+      <w:proofErr w:type="spellEnd"/>
+      <w:r>
+        <w:t xml:space="preserve"> </w:t>
+      </w:r>
+      <w:proofErr w:type="spellStart"/>
+      <w:r>
+        <w:t>waktu</w:t>
+      </w:r>
+      <w:proofErr w:type="spellEnd"/>
+      <w:r>
+        <w:t xml:space="preserve"> ... (...) </w:t>
+      </w:r>
+      <w:proofErr w:type="spellStart"/>
+      <w:r>
+        <w:t>hari</w:t>
+      </w:r>
+      <w:proofErr w:type="spellEnd"/>
+      <w:r>
+        <w:t xml:space="preserve"> </w:t>
+      </w:r>
+      <w:proofErr w:type="spellStart"/>
+      <w:r>
+        <w:t>kerja</w:t>
+      </w:r>
+      <w:proofErr w:type="spellEnd"/>
+      <w:r>
+        <w:t xml:space="preserve"> </w:t>
+      </w:r>
+      <w:proofErr w:type="spellStart"/>
+      <w:r>
+        <w:t>sejak</w:t>
+      </w:r>
+      <w:proofErr w:type="spellEnd"/>
+      <w:r>
+        <w:t xml:space="preserve"> </w:t>
+      </w:r>
+      <w:proofErr w:type="spellStart"/>
+      <w:r>
+        <w:t>hari</w:t>
+      </w:r>
+      <w:proofErr w:type="spellEnd"/>
+      <w:r>
+        <w:t xml:space="preserve"> </w:t>
+      </w:r>
+      <w:proofErr w:type="spellStart"/>
+      <w:r>
+        <w:t>pengumuman</w:t>
+      </w:r>
+      <w:proofErr w:type="spellEnd"/>
+      <w:r>
+        <w:t xml:space="preserve"> </w:t>
+      </w:r>
+      <w:proofErr w:type="spellStart"/>
+      <w:r>
+        <w:t>pemenang</w:t>
+      </w:r>
+      <w:proofErr w:type="spellEnd"/>
+      <w:r>
+        <w:t xml:space="preserve"> </w:t>
+      </w:r>
+      <w:proofErr w:type="spellStart"/>
+      <w:r>
+        <w:t>tersebut</w:t>
+      </w:r>
+      <w:proofErr w:type="spellEnd"/>
+      <w:r>
+        <w:t>.</w:t>
+      </w:r>
+    </w:p>
+    <w:p>
+      <w:pPr>
+        <w:jc w:val="both"/>
+      </w:pPr>
+      <w:proofErr w:type="spellStart"/>
+      <w:r>
+        <w:t>Sanggahan</w:t>
+      </w:r>
+      <w:proofErr w:type="spellEnd"/>
+      <w:r>
+        <w:t xml:space="preserve"> </w:t>
+      </w:r>
+      <w:proofErr w:type="spellStart"/>
+      <w:r>
+        <w:t>ditujukan</w:t>
+      </w:r>
+      <w:proofErr w:type="spellEnd"/>
+      <w:r>
+        <w:t xml:space="preserve"> </w:t>
+      </w:r>
+      <w:proofErr w:type="spellStart"/>
+      <w:r>
+        <w:t>kepada</w:t>
+      </w:r>
+      <w:proofErr w:type="spellEnd"/>
+      <w:r>
+        <w:t xml:space="preserve"> </w:t>
+      </w:r>
+      <w:r>
+        <w:rPr>
+          <w:highlight w:val="cyan"/>
+        </w:rPr>
+        <w:t>#</w:t>
+      </w:r>
+      <w:proofErr w:type="spellStart"/>
+      <w:r>
+        <w:rPr>
+          <w:highlight w:val="cyan"/>
+        </w:rPr>
+        <w:t>PemberiTugas</w:t>
+      </w:r>
+      <w:proofErr w:type="spellEnd"/>
+      <w:r>
+        <w:rPr>
+          <w:highlight w:val="cyan"/>
+        </w:rPr>
+        <w:t>#</w:t>
+      </w:r>
+      <w:r>
+        <w:t xml:space="preserve"> PT PLN (</w:t>
+      </w:r>
+      <w:proofErr w:type="spellStart"/>
+      <w:r>
+        <w:t>Persero</w:t>
+      </w:r>
+      <w:proofErr w:type="spellEnd"/>
+      <w:r>
+        <w:t xml:space="preserve">) Kantor </w:t>
+      </w:r>
+      <w:proofErr w:type="spellStart"/>
+      <w:r>
+        <w:t>Pusat</w:t>
+      </w:r>
+      <w:proofErr w:type="spellEnd"/>
+      <w:r>
+        <w:t xml:space="preserve"> Jl. </w:t>
+      </w:r>
+      <w:proofErr w:type="spellStart"/>
+      <w:r>
+        <w:t>Trunojoyo</w:t>
+      </w:r>
+      <w:proofErr w:type="spellEnd"/>
+      <w:r>
+        <w:t xml:space="preserve"> Blok M/135 </w:t>
+      </w:r>
+      <w:proofErr w:type="spellStart"/>
+      <w:r>
+        <w:t>Kebayoran</w:t>
+      </w:r>
+      <w:proofErr w:type="spellEnd"/>
+      <w:r>
+        <w:t xml:space="preserve"> </w:t>
+      </w:r>
+      <w:proofErr w:type="spellStart"/>
+      <w:r>
+        <w:t>Baru</w:t>
+      </w:r>
+      <w:proofErr w:type="spellEnd"/>
+      <w:r>
+        <w:t>, Jakarta Selatan.</w:t>
+      </w:r>
+    </w:p>
+    <w:p/>
+    <w:p>
+      <w:proofErr w:type="spellStart"/>
+      <w:r>
+        <w:t>Demikian</w:t>
+      </w:r>
+      <w:proofErr w:type="spellEnd"/>
+      <w:r>
+        <w:t xml:space="preserve"> agar </w:t>
+      </w:r>
+      <w:proofErr w:type="spellStart"/>
+      <w:r>
+        <w:t>menjadi</w:t>
+      </w:r>
+      <w:proofErr w:type="spellEnd"/>
+      <w:r>
+        <w:t xml:space="preserve"> </w:t>
+      </w:r>
+      <w:proofErr w:type="spellStart"/>
+      <w:r>
+        <w:t>maklum</w:t>
+      </w:r>
+      <w:proofErr w:type="spellEnd"/>
+      <w:r>
+        <w:t xml:space="preserve">, </w:t>
+      </w:r>
+      <w:proofErr w:type="spellStart"/>
+      <w:r>
+        <w:t>dan</w:t>
+      </w:r>
+      <w:proofErr w:type="spellEnd"/>
+      <w:r>
+        <w:t xml:space="preserve"> </w:t>
+      </w:r>
+      <w:proofErr w:type="spellStart"/>
+      <w:r>
+        <w:t>atas</w:t>
+      </w:r>
+      <w:proofErr w:type="spellEnd"/>
+      <w:r>
+        <w:t xml:space="preserve"> </w:t>
+      </w:r>
+      <w:proofErr w:type="spellStart"/>
+      <w:r>
+        <w:t>partisipasinya</w:t>
+      </w:r>
+      <w:proofErr w:type="spellEnd"/>
+      <w:r>
+        <w:t xml:space="preserve"> </w:t>
+      </w:r>
+      <w:proofErr w:type="spellStart"/>
+      <w:r>
+        <w:t>diucapkan</w:t>
+      </w:r>
+      <w:proofErr w:type="spellEnd"/>
+      <w:r>
+        <w:t xml:space="preserve"> </w:t>
+      </w:r>
+      <w:proofErr w:type="spellStart"/>
+      <w:r>
+        <w:t>terima</w:t>
+      </w:r>
+      <w:proofErr w:type="spellEnd"/>
+      <w:r>
+        <w:t xml:space="preserve"> </w:t>
+      </w:r>
+      <w:proofErr w:type="spellStart"/>
+      <w:r>
+        <w:t>kasih</w:t>
+      </w:r>
+      <w:proofErr w:type="spellEnd"/>
+      <w:r>
+        <w:t>.</w:t>
+      </w:r>
+    </w:p>
+    <w:p/>
+    <w:p>
+      <w:pPr>
+        <w:ind w:left="5760"/>
+      </w:pPr>
+    </w:p>
+    <w:p>
+      <w:pPr>
+        <w:ind w:left="5760"/>
+        <w:jc w:val="center"/>
+      </w:pPr>
+      <w:r>
+        <w:rPr>
+          <w:highlight w:val="cyan"/>
+        </w:rPr>
+        <w:t>#</w:t>
+      </w:r>
+      <w:proofErr w:type="spellStart"/>
+      <w:r>
+        <w:rPr>
+          <w:highlight w:val="cyan"/>
+        </w:rPr>
+        <w:t>PemberiTugas</w:t>
+      </w:r>
+      <w:proofErr w:type="spellEnd"/>
+      <w:r>
+        <w:rPr>
+          <w:highlight w:val="cyan"/>
+        </w:rPr>
+        <w:t>#</w:t>
+      </w:r>
+    </w:p>
+    <w:p>
+      <w:pPr>
+        <w:ind w:left="5760"/>
+        <w:jc w:val="center"/>
+      </w:pPr>
+    </w:p>
+    <w:p>
+      <w:pPr>
+        <w:ind w:left="5760"/>
+        <w:jc w:val="center"/>
+      </w:pPr>
+    </w:p>
+    <w:p>
+      <w:pPr>
+        <w:ind w:left="5760"/>
+        <w:jc w:val="center"/>
+      </w:pPr>
+    </w:p>
+    <w:p>
+      <w:pPr>
+        <w:ind w:left="5760"/>
+        <w:jc w:val="center"/>
+      </w:pPr>
+      <w:r>
+        <w:rPr>
+          <w:highlight w:val="cyan"/>
+        </w:rPr>
+        <w:t>#</w:t>
+      </w:r>
+      <w:proofErr w:type="spellStart"/>
+      <w:r>
+        <w:rPr>
+          <w:highlight w:val="cyan"/>
+        </w:rPr>
+        <w:t>NamaPemberiTugas</w:t>
+      </w:r>
+      <w:proofErr w:type="spellEnd"/>
+      <w:r>
+        <w:rPr>
+          <w:highlight w:val="cyan"/>
+        </w:rPr>
+        <w:t>#</w:t>
+      </w:r>
+      <w:bookmarkStart w:id="0" w:name="_GoBack"/>
+      <w:bookmarkEnd w:id="0"/>
+    </w:p>
+    <w:p>
+      <w:pPr>
+        <w:tabs>
+          <w:tab w:val="left" w:pos="7200"/>
+        </w:tabs>
+        <w:spacing w:before="60"/>
+        <w:ind w:left="4680"/>
+        <w:rPr>
+          <w:rFonts w:ascii="Tahoma" w:hAnsi="Tahoma"/>
+          <w:b/>
+          <w:color w:val="000000"/>
+          <w:sz w:val="22"/>
+        </w:rPr>
+      </w:pPr>
+    </w:p>
+    <w:p>
+      <w:pPr>
+        <w:rPr>
+          <w:rFonts w:ascii="Tahoma" w:hAnsi="Tahoma"/>
+          <w:sz w:val="22"/>
+        </w:rPr>
+      </w:pPr>
     </w:p>
     <w:sectPr>
-      <w:headerReference w:type="default" r:id="rId6"/>
+      <w:headerReference w:type="default" r:id="rId7"/>
       <w:pgSz w:w="11909" w:h="16834" w:code="9"/>
       <w:pgMar w:top="720" w:right="1008" w:bottom="720" w:left="1008" w:header="706" w:footer="706" w:gutter="0"/>
       <w:cols w:space="720"/>
@@ -951,15 +3372,15 @@
 </file>
 
 <file path=word/endnotes.xml><?xml version="1.0" encoding="utf-8"?>
-<w:endnotes xmlns:ve="http://schemas.openxmlformats.org/markup-compatibility/2006" xmlns:o="urn:schemas-microsoft-com:office:office" xmlns:r="http://schemas.openxmlformats.org/officeDocument/2006/relationships" xmlns:m="http://schemas.openxmlformats.org/officeDocument/2006/math" xmlns:v="urn:schemas-microsoft-com:vml" xmlns:wp="http://schemas.openxmlformats.org/drawingml/2006/wordprocessingDrawing" xmlns:w10="urn:schemas-microsoft-com:office:word" xmlns:w="http://schemas.openxmlformats.org/wordprocessingml/2006/main" xmlns:wne="http://schemas.microsoft.com/office/word/2006/wordml">
-  <w:endnote w:type="separator" w:id="0">
+<w:endnotes xmlns:wpc="http://schemas.microsoft.com/office/word/2010/wordprocessingCanvas" xmlns:mc="http://schemas.openxmlformats.org/markup-compatibility/2006" xmlns:o="urn:schemas-microsoft-com:office:office" xmlns:r="http://schemas.openxmlformats.org/officeDocument/2006/relationships" xmlns:m="http://schemas.openxmlformats.org/officeDocument/2006/math" xmlns:v="urn:schemas-microsoft-com:vml" xmlns:wp14="http://schemas.microsoft.com/office/word/2010/wordprocessingDrawing" xmlns:wp="http://schemas.openxmlformats.org/drawingml/2006/wordprocessingDrawing" xmlns:w10="urn:schemas-microsoft-com:office:word" xmlns:w="http://schemas.openxmlformats.org/wordprocessingml/2006/main" xmlns:w14="http://schemas.microsoft.com/office/word/2010/wordml" xmlns:wpg="http://schemas.microsoft.com/office/word/2010/wordprocessingGroup" xmlns:wpi="http://schemas.microsoft.com/office/word/2010/wordprocessingInk" xmlns:wne="http://schemas.microsoft.com/office/word/2006/wordml" xmlns:wps="http://schemas.microsoft.com/office/word/2010/wordprocessingShape" mc:Ignorable="w14 wp14">
+  <w:endnote w:type="separator" w:id="-1">
     <w:p>
       <w:r>
         <w:separator/>
       </w:r>
     </w:p>
   </w:endnote>
-  <w:endnote w:type="continuationSeparator" w:id="1">
+  <w:endnote w:type="continuationSeparator" w:id="0">
     <w:p>
       <w:r>
         <w:continuationSeparator/>
@@ -970,15 +3391,15 @@
 </file>
 
 <file path=word/footnotes.xml><?xml version="1.0" encoding="utf-8"?>
-<w:footnotes xmlns:ve="http://schemas.openxmlformats.org/markup-compatibility/2006" xmlns:o="urn:schemas-microsoft-com:office:office" xmlns:r="http://schemas.openxmlformats.org/officeDocument/2006/relationships" xmlns:m="http://schemas.openxmlformats.org/officeDocument/2006/math" xmlns:v="urn:schemas-microsoft-com:vml" xmlns:wp="http://schemas.openxmlformats.org/drawingml/2006/wordprocessingDrawing" xmlns:w10="urn:schemas-microsoft-com:office:word" xmlns:w="http://schemas.openxmlformats.org/wordprocessingml/2006/main" xmlns:wne="http://schemas.microsoft.com/office/word/2006/wordml">
-  <w:footnote w:type="separator" w:id="0">
+<w:footnotes xmlns:wpc="http://schemas.microsoft.com/office/word/2010/wordprocessingCanvas" xmlns:mc="http://schemas.openxmlformats.org/markup-compatibility/2006" xmlns:o="urn:schemas-microsoft-com:office:office" xmlns:r="http://schemas.openxmlformats.org/officeDocument/2006/relationships" xmlns:m="http://schemas.openxmlformats.org/officeDocument/2006/math" xmlns:v="urn:schemas-microsoft-com:vml" xmlns:wp14="http://schemas.microsoft.com/office/word/2010/wordprocessingDrawing" xmlns:wp="http://schemas.openxmlformats.org/drawingml/2006/wordprocessingDrawing" xmlns:w10="urn:schemas-microsoft-com:office:word" xmlns:w="http://schemas.openxmlformats.org/wordprocessingml/2006/main" xmlns:w14="http://schemas.microsoft.com/office/word/2010/wordml" xmlns:wpg="http://schemas.microsoft.com/office/word/2010/wordprocessingGroup" xmlns:wpi="http://schemas.microsoft.com/office/word/2010/wordprocessingInk" xmlns:wne="http://schemas.microsoft.com/office/word/2006/wordml" xmlns:wps="http://schemas.microsoft.com/office/word/2010/wordprocessingShape" mc:Ignorable="w14 wp14">
+  <w:footnote w:type="separator" w:id="-1">
     <w:p>
       <w:r>
         <w:separator/>
       </w:r>
     </w:p>
   </w:footnote>
-  <w:footnote w:type="continuationSeparator" w:id="1">
+  <w:footnote w:type="continuationSeparator" w:id="0">
     <w:p>
       <w:r>
         <w:continuationSeparator/>
@@ -989,7 +3410,7 @@
 </file>
 
 <file path=word/header1.xml><?xml version="1.0" encoding="utf-8"?>
-<w:hdr xmlns:ve="http://schemas.openxmlformats.org/markup-compatibility/2006" xmlns:o="urn:schemas-microsoft-com:office:office" xmlns:r="http://schemas.openxmlformats.org/officeDocument/2006/relationships" xmlns:m="http://schemas.openxmlformats.org/officeDocument/2006/math" xmlns:v="urn:schemas-microsoft-com:vml" xmlns:wp="http://schemas.openxmlformats.org/drawingml/2006/wordprocessingDrawing" xmlns:w10="urn:schemas-microsoft-com:office:word" xmlns:w="http://schemas.openxmlformats.org/wordprocessingml/2006/main" xmlns:wne="http://schemas.microsoft.com/office/word/2006/wordml">
+<w:hdr xmlns:wpc="http://schemas.microsoft.com/office/word/2010/wordprocessingCanvas" xmlns:mc="http://schemas.openxmlformats.org/markup-compatibility/2006" xmlns:o="urn:schemas-microsoft-com:office:office" xmlns:r="http://schemas.openxmlformats.org/officeDocument/2006/relationships" xmlns:m="http://schemas.openxmlformats.org/officeDocument/2006/math" xmlns:v="urn:schemas-microsoft-com:vml" xmlns:wp14="http://schemas.microsoft.com/office/word/2010/wordprocessingDrawing" xmlns:wp="http://schemas.openxmlformats.org/drawingml/2006/wordprocessingDrawing" xmlns:w10="urn:schemas-microsoft-com:office:word" xmlns:w="http://schemas.openxmlformats.org/wordprocessingml/2006/main" xmlns:w14="http://schemas.microsoft.com/office/word/2010/wordml" xmlns:wpg="http://schemas.microsoft.com/office/word/2010/wordprocessingGroup" xmlns:wpi="http://schemas.microsoft.com/office/word/2010/wordprocessingInk" xmlns:wne="http://schemas.microsoft.com/office/word/2006/wordml" xmlns:wps="http://schemas.microsoft.com/office/word/2010/wordprocessingShape" mc:Ignorable="w14 wp14">
   <w:p>
     <w:pPr>
       <w:pStyle w:val="Header"/>
@@ -1040,7 +3461,7 @@
           <v:imagedata r:id="rId1" o:title=""/>
           <w10:wrap type="topAndBottom"/>
         </v:shape>
-        <o:OLEObject Type="Embed" ProgID="PBrush" ShapeID="_x0000_s2050" DrawAspect="Content" ObjectID="_1435921258" r:id="rId2"/>
+        <o:OLEObject Type="Embed" ProgID="PBrush" ShapeID="_x0000_s2050" DrawAspect="Content" ObjectID="_1436100008" r:id="rId2"/>
       </w:pict>
     </w:r>
     <w:r>
@@ -1048,7 +3469,23 @@
         <w:rFonts w:ascii="Tahoma" w:hAnsi="Tahoma"/>
         <w:b/>
       </w:rPr>
-      <w:t xml:space="preserve">PT.  PLN  (Persero)  </w:t>
+      <w:t>PT.  PLN  (</w:t>
+    </w:r>
+    <w:proofErr w:type="spellStart"/>
+    <w:r>
+      <w:rPr>
+        <w:rFonts w:ascii="Tahoma" w:hAnsi="Tahoma"/>
+        <w:b/>
+      </w:rPr>
+      <w:t>Persero</w:t>
+    </w:r>
+    <w:proofErr w:type="spellEnd"/>
+    <w:r>
+      <w:rPr>
+        <w:rFonts w:ascii="Tahoma" w:hAnsi="Tahoma"/>
+        <w:b/>
+      </w:rPr>
+      <w:t xml:space="preserve">)  </w:t>
     </w:r>
     <w:r>
       <w:rPr>
@@ -1137,7 +3574,7 @@
 </file>
 
 <file path=word/styles.xml><?xml version="1.0" encoding="utf-8"?>
-<w:styles xmlns:r="http://schemas.openxmlformats.org/officeDocument/2006/relationships" xmlns:w="http://schemas.openxmlformats.org/wordprocessingml/2006/main">
+<w:styles xmlns:mc="http://schemas.openxmlformats.org/markup-compatibility/2006" xmlns:r="http://schemas.openxmlformats.org/officeDocument/2006/relationships" xmlns:w="http://schemas.openxmlformats.org/wordprocessingml/2006/main" xmlns:w14="http://schemas.microsoft.com/office/word/2010/wordml" mc:Ignorable="w14">
   <w:docDefaults>
     <w:rPrDefault>
       <w:rPr>
@@ -1307,7 +3744,6 @@
     <w:uiPriority w:val="99"/>
     <w:semiHidden/>
     <w:unhideWhenUsed/>
-    <w:qFormat/>
     <w:tblPr>
       <w:tblInd w:w="0" w:type="dxa"/>
       <w:tblCellMar>
@@ -1392,6 +3828,34 @@
     <w:rPr>
       <w:lang w:val="en-US" w:eastAsia="en-US"/>
     </w:rPr>
+  </w:style>
+  <w:style w:type="table" w:styleId="TableGrid">
+    <w:name w:val="Table Grid"/>
+    <w:basedOn w:val="TableNormal"/>
+    <w:uiPriority w:val="59"/>
+    <w:rsid w:val="003327A5"/>
+    <w:rPr>
+      <w:rFonts w:asciiTheme="minorHAnsi" w:eastAsiaTheme="minorHAnsi" w:hAnsiTheme="minorHAnsi" w:cstheme="minorBidi"/>
+      <w:sz w:val="22"/>
+      <w:szCs w:val="22"/>
+    </w:rPr>
+    <w:tblPr>
+      <w:tblInd w:w="0" w:type="dxa"/>
+      <w:tblBorders>
+        <w:top w:val="single" w:sz="4" w:space="0" w:color="auto"/>
+        <w:left w:val="single" w:sz="4" w:space="0" w:color="auto"/>
+        <w:bottom w:val="single" w:sz="4" w:space="0" w:color="auto"/>
+        <w:right w:val="single" w:sz="4" w:space="0" w:color="auto"/>
+        <w:insideH w:val="single" w:sz="4" w:space="0" w:color="auto"/>
+        <w:insideV w:val="single" w:sz="4" w:space="0" w:color="auto"/>
+      </w:tblBorders>
+      <w:tblCellMar>
+        <w:top w:w="0" w:type="dxa"/>
+        <w:left w:w="108" w:type="dxa"/>
+        <w:bottom w:w="0" w:type="dxa"/>
+        <w:right w:w="108" w:type="dxa"/>
+      </w:tblCellMar>
+    </w:tblPr>
   </w:style>
 </w:styles>
 </file>

</xml_diff>

<commit_message>
[DATABASE] ubah tabel dokumen kontrak dan tambah tabel libur beserta generate model
</commit_message>
<xml_diff>
--- a/templates/14a Pengumuman Pemenang.docx
+++ b/templates/14a Pengumuman Pemenang.docx
@@ -634,7 +634,25 @@
           <w:sz w:val="22"/>
           <w:lang w:val="id-ID"/>
         </w:rPr>
-        <w:t xml:space="preserve">Kepada Peserta yang berkeberatan atas penetapan pemenang pelelangan, diberikan kesempatan untuk mengajukan sanggahan terhadap pelaksanaan prosedur pelelangan, diajukan kepada PT. PLN (Persero) Kantor Pusat selambat-lambanya </w:t>
+        <w:t>Kepada Peserta yang berkeberatan atas penetapan pemenang pelelangan, diberikan kesempatan untuk mengajukan sanggahan terhadap pelaksanaan prosedur pelelangan, diajukan kepada PT. PLN (Persero) Kantor Pusat selambat-lamba</w:t>
+      </w:r>
+      <w:r>
+        <w:rPr>
+          <w:rFonts w:ascii="Tahoma" w:hAnsi="Tahoma" w:cs="Tahoma"/>
+          <w:color w:val="000000"/>
+          <w:sz w:val="22"/>
+          <w:lang w:val="id-ID"/>
+        </w:rPr>
+        <w:t>t</w:t>
+      </w:r>
+      <w:r>
+        <w:rPr>
+          <w:rFonts w:ascii="Tahoma" w:hAnsi="Tahoma" w:cs="Tahoma"/>
+          <w:color w:val="000000"/>
+          <w:sz w:val="22"/>
+          <w:lang w:val="id-ID"/>
+        </w:rPr>
+        <w:t xml:space="preserve">nya </w:t>
       </w:r>
       <w:r>
         <w:rPr>
@@ -1737,7 +1755,7 @@
           <v:imagedata r:id="rId1" o:title=""/>
           <w10:wrap type="topAndBottom"/>
         </v:shape>
-        <o:OLEObject Type="Embed" ProgID="PBrush" ShapeID="_x0000_s2050" DrawAspect="Content" ObjectID="_1436164850" r:id="rId2"/>
+        <o:OLEObject Type="Embed" ProgID="PBrush" ShapeID="_x0000_s2050" DrawAspect="Content" ObjectID="_1436169200" r:id="rId2"/>
       </w:pict>
     </w:r>
     <w:r>

</xml_diff>